<commit_message>
Created Address Book Application
</commit_message>
<xml_diff>
--- a/DailyUpdates.docx
+++ b/DailyUpdates.docx
@@ -239,6 +239,258 @@
         </w:rPr>
         <w:t>/2020:</w:t>
       </w:r>
+    </w:p>
+    <w:p>
+      <w:pPr>
+        <w:pStyle w:val="ListParagraph"/>
+        <w:numPr>
+          <w:ilvl w:val="0"/>
+          <w:numId w:val="1"/>
+        </w:numPr>
+        <w:rPr>
+          <w:sz w:val="24"/>
+          <w:szCs w:val="24"/>
+        </w:rPr>
+      </w:pPr>
+      <w:r>
+        <w:rPr>
+          <w:sz w:val="24"/>
+          <w:szCs w:val="24"/>
+        </w:rPr>
+        <w:t xml:space="preserve">Had issues running grails on IntelliJ </w:t>
+      </w:r>
+    </w:p>
+    <w:p>
+      <w:pPr>
+        <w:pStyle w:val="ListParagraph"/>
+        <w:numPr>
+          <w:ilvl w:val="1"/>
+          <w:numId w:val="1"/>
+        </w:numPr>
+        <w:rPr>
+          <w:sz w:val="24"/>
+          <w:szCs w:val="24"/>
+        </w:rPr>
+      </w:pPr>
+      <w:r>
+        <w:rPr>
+          <w:sz w:val="24"/>
+          <w:szCs w:val="24"/>
+        </w:rPr>
+        <w:t xml:space="preserve">Fixed by downgrading </w:t>
+      </w:r>
+      <w:proofErr w:type="spellStart"/>
+      <w:r>
+        <w:rPr>
+          <w:sz w:val="24"/>
+          <w:szCs w:val="24"/>
+        </w:rPr>
+        <w:t>jdk</w:t>
+      </w:r>
+      <w:proofErr w:type="spellEnd"/>
+      <w:r>
+        <w:rPr>
+          <w:sz w:val="24"/>
+          <w:szCs w:val="24"/>
+        </w:rPr>
+        <w:t xml:space="preserve"> from </w:t>
+      </w:r>
+      <w:proofErr w:type="spellStart"/>
+      <w:r>
+        <w:rPr>
+          <w:sz w:val="24"/>
+          <w:szCs w:val="24"/>
+        </w:rPr>
+        <w:t>jdk</w:t>
+      </w:r>
+      <w:proofErr w:type="spellEnd"/>
+      <w:r>
+        <w:rPr>
+          <w:sz w:val="24"/>
+          <w:szCs w:val="24"/>
+        </w:rPr>
+        <w:t xml:space="preserve"> 14 to </w:t>
+      </w:r>
+      <w:proofErr w:type="spellStart"/>
+      <w:r>
+        <w:rPr>
+          <w:sz w:val="24"/>
+          <w:szCs w:val="24"/>
+        </w:rPr>
+        <w:t>jdk</w:t>
+      </w:r>
+      <w:proofErr w:type="spellEnd"/>
+      <w:r>
+        <w:rPr>
+          <w:sz w:val="24"/>
+          <w:szCs w:val="24"/>
+        </w:rPr>
+        <w:t xml:space="preserve"> 11</w:t>
+      </w:r>
+    </w:p>
+    <w:p>
+      <w:pPr>
+        <w:pStyle w:val="ListParagraph"/>
+        <w:numPr>
+          <w:ilvl w:val="0"/>
+          <w:numId w:val="1"/>
+        </w:numPr>
+        <w:rPr>
+          <w:sz w:val="24"/>
+          <w:szCs w:val="24"/>
+        </w:rPr>
+      </w:pPr>
+      <w:r>
+        <w:rPr>
+          <w:sz w:val="24"/>
+          <w:szCs w:val="24"/>
+        </w:rPr>
+        <w:t xml:space="preserve">Created a grail web application </w:t>
+      </w:r>
+    </w:p>
+    <w:p>
+      <w:pPr>
+        <w:pStyle w:val="ListParagraph"/>
+        <w:numPr>
+          <w:ilvl w:val="1"/>
+          <w:numId w:val="1"/>
+        </w:numPr>
+        <w:rPr>
+          <w:sz w:val="24"/>
+          <w:szCs w:val="24"/>
+        </w:rPr>
+      </w:pPr>
+      <w:r>
+        <w:rPr>
+          <w:sz w:val="24"/>
+          <w:szCs w:val="24"/>
+        </w:rPr>
+        <w:t>Which is just a user file (Still need to complete it)</w:t>
+      </w:r>
+    </w:p>
+    <w:p>
+      <w:pPr>
+        <w:pStyle w:val="ListParagraph"/>
+        <w:numPr>
+          <w:ilvl w:val="0"/>
+          <w:numId w:val="1"/>
+        </w:numPr>
+        <w:rPr>
+          <w:sz w:val="24"/>
+          <w:szCs w:val="24"/>
+        </w:rPr>
+      </w:pPr>
+      <w:r>
+        <w:rPr>
+          <w:sz w:val="24"/>
+          <w:szCs w:val="24"/>
+        </w:rPr>
+        <w:t xml:space="preserve">Learned different grails commands from doc.grails.org </w:t>
+      </w:r>
+    </w:p>
+    <w:p>
+      <w:pPr>
+        <w:pStyle w:val="ListParagraph"/>
+        <w:numPr>
+          <w:ilvl w:val="0"/>
+          <w:numId w:val="1"/>
+        </w:numPr>
+        <w:rPr>
+          <w:sz w:val="24"/>
+          <w:szCs w:val="24"/>
+        </w:rPr>
+      </w:pPr>
+      <w:r>
+        <w:rPr>
+          <w:sz w:val="24"/>
+          <w:szCs w:val="24"/>
+        </w:rPr>
+        <w:t xml:space="preserve">Was able to launch application on local host </w:t>
+      </w:r>
+    </w:p>
+    <w:p>
+      <w:pPr>
+        <w:pStyle w:val="ListParagraph"/>
+        <w:numPr>
+          <w:ilvl w:val="0"/>
+          <w:numId w:val="1"/>
+        </w:numPr>
+        <w:rPr>
+          <w:sz w:val="24"/>
+          <w:szCs w:val="24"/>
+        </w:rPr>
+      </w:pPr>
+      <w:r>
+        <w:rPr>
+          <w:sz w:val="24"/>
+          <w:szCs w:val="24"/>
+        </w:rPr>
+        <w:t>TO DO FOR TOMMORW:</w:t>
+      </w:r>
+    </w:p>
+    <w:p>
+      <w:pPr>
+        <w:pStyle w:val="ListParagraph"/>
+        <w:numPr>
+          <w:ilvl w:val="1"/>
+          <w:numId w:val="1"/>
+        </w:numPr>
+        <w:rPr>
+          <w:sz w:val="24"/>
+          <w:szCs w:val="24"/>
+        </w:rPr>
+      </w:pPr>
+      <w:r>
+        <w:rPr>
+          <w:sz w:val="24"/>
+          <w:szCs w:val="24"/>
+        </w:rPr>
+        <w:t>Learn groovy language</w:t>
+      </w:r>
+    </w:p>
+    <w:p>
+      <w:pPr>
+        <w:pStyle w:val="ListParagraph"/>
+        <w:numPr>
+          <w:ilvl w:val="1"/>
+          <w:numId w:val="1"/>
+        </w:numPr>
+        <w:rPr>
+          <w:sz w:val="24"/>
+          <w:szCs w:val="24"/>
+        </w:rPr>
+      </w:pPr>
+      <w:r>
+        <w:rPr>
+          <w:sz w:val="24"/>
+          <w:szCs w:val="24"/>
+        </w:rPr>
+        <w:t xml:space="preserve">Finish </w:t>
+      </w:r>
+      <w:proofErr w:type="spellStart"/>
+      <w:r>
+        <w:rPr>
+          <w:sz w:val="24"/>
+          <w:szCs w:val="24"/>
+        </w:rPr>
+        <w:t>userController.groovy</w:t>
+      </w:r>
+      <w:proofErr w:type="spellEnd"/>
+      <w:r>
+        <w:rPr>
+          <w:sz w:val="24"/>
+          <w:szCs w:val="24"/>
+        </w:rPr>
+        <w:t xml:space="preserve"> file </w:t>
+      </w:r>
+    </w:p>
+    <w:p>
+      <w:pPr>
+        <w:rPr>
+          <w:sz w:val="24"/>
+          <w:szCs w:val="24"/>
+        </w:rPr>
+      </w:pPr>
     </w:p>
     <w:sectPr>
       <w:pgSz w:w="12240" w:h="15840"/>

</xml_diff>

<commit_message>
Worked on the controller/ created the address form and updated the daily updates doc file
</commit_message>
<xml_diff>
--- a/DailyUpdates.docx
+++ b/DailyUpdates.docx
@@ -482,6 +482,164 @@
           <w:szCs w:val="24"/>
         </w:rPr>
         <w:t xml:space="preserve"> file </w:t>
+      </w:r>
+    </w:p>
+    <w:p>
+      <w:pPr>
+        <w:rPr>
+          <w:sz w:val="24"/>
+          <w:szCs w:val="24"/>
+        </w:rPr>
+      </w:pPr>
+    </w:p>
+    <w:p>
+      <w:pPr>
+        <w:rPr>
+          <w:sz w:val="24"/>
+          <w:szCs w:val="24"/>
+        </w:rPr>
+      </w:pPr>
+      <w:r>
+        <w:rPr>
+          <w:sz w:val="24"/>
+          <w:szCs w:val="24"/>
+        </w:rPr>
+        <w:t>Dec 25</w:t>
+      </w:r>
+      <w:r>
+        <w:rPr>
+          <w:sz w:val="24"/>
+          <w:szCs w:val="24"/>
+          <w:vertAlign w:val="superscript"/>
+        </w:rPr>
+        <w:t>th</w:t>
+      </w:r>
+      <w:r>
+        <w:rPr>
+          <w:sz w:val="24"/>
+          <w:szCs w:val="24"/>
+        </w:rPr>
+        <w:t>/2020:</w:t>
+      </w:r>
+    </w:p>
+    <w:p>
+      <w:pPr>
+        <w:pStyle w:val="ListParagraph"/>
+        <w:numPr>
+          <w:ilvl w:val="0"/>
+          <w:numId w:val="1"/>
+        </w:numPr>
+        <w:rPr>
+          <w:sz w:val="24"/>
+          <w:szCs w:val="24"/>
+        </w:rPr>
+      </w:pPr>
+      <w:r>
+        <w:rPr>
+          <w:sz w:val="24"/>
+          <w:szCs w:val="24"/>
+        </w:rPr>
+        <w:t>Worked on Controller</w:t>
+      </w:r>
+    </w:p>
+    <w:p>
+      <w:pPr>
+        <w:pStyle w:val="ListParagraph"/>
+        <w:numPr>
+          <w:ilvl w:val="0"/>
+          <w:numId w:val="1"/>
+        </w:numPr>
+        <w:rPr>
+          <w:sz w:val="24"/>
+          <w:szCs w:val="24"/>
+        </w:rPr>
+      </w:pPr>
+      <w:r>
+        <w:rPr>
+          <w:sz w:val="24"/>
+          <w:szCs w:val="24"/>
+        </w:rPr>
+        <w:t>Started to set up the layout of the web page</w:t>
+      </w:r>
+    </w:p>
+    <w:p>
+      <w:pPr>
+        <w:pStyle w:val="ListParagraph"/>
+        <w:numPr>
+          <w:ilvl w:val="0"/>
+          <w:numId w:val="1"/>
+        </w:numPr>
+        <w:rPr>
+          <w:sz w:val="24"/>
+          <w:szCs w:val="24"/>
+        </w:rPr>
+      </w:pPr>
+      <w:r>
+        <w:rPr>
+          <w:sz w:val="24"/>
+          <w:szCs w:val="24"/>
+        </w:rPr>
+        <w:t>Created Address form and worked the layout of it</w:t>
+      </w:r>
+    </w:p>
+    <w:p>
+      <w:pPr>
+        <w:pStyle w:val="ListParagraph"/>
+        <w:numPr>
+          <w:ilvl w:val="0"/>
+          <w:numId w:val="1"/>
+        </w:numPr>
+        <w:rPr>
+          <w:sz w:val="24"/>
+          <w:szCs w:val="24"/>
+        </w:rPr>
+      </w:pPr>
+      <w:r>
+        <w:rPr>
+          <w:sz w:val="24"/>
+          <w:szCs w:val="24"/>
+        </w:rPr>
+        <w:t xml:space="preserve">TO DO TOMMORW: </w:t>
+      </w:r>
+    </w:p>
+    <w:p>
+      <w:pPr>
+        <w:pStyle w:val="ListParagraph"/>
+        <w:numPr>
+          <w:ilvl w:val="1"/>
+          <w:numId w:val="1"/>
+        </w:numPr>
+        <w:rPr>
+          <w:sz w:val="24"/>
+          <w:szCs w:val="24"/>
+        </w:rPr>
+      </w:pPr>
+      <w:r>
+        <w:rPr>
+          <w:sz w:val="24"/>
+          <w:szCs w:val="24"/>
+        </w:rPr>
+        <w:t xml:space="preserve">Finish the address form </w:t>
+      </w:r>
+    </w:p>
+    <w:p>
+      <w:pPr>
+        <w:pStyle w:val="ListParagraph"/>
+        <w:numPr>
+          <w:ilvl w:val="1"/>
+          <w:numId w:val="1"/>
+        </w:numPr>
+        <w:rPr>
+          <w:sz w:val="24"/>
+          <w:szCs w:val="24"/>
+        </w:rPr>
+      </w:pPr>
+      <w:r>
+        <w:rPr>
+          <w:sz w:val="24"/>
+          <w:szCs w:val="24"/>
+        </w:rPr>
+        <w:t>Make sure the user can add/edit/delete/update the list</w:t>
       </w:r>
     </w:p>
     <w:p>

</xml_diff>

<commit_message>
Completed Controllers/Domain/Service and updated DailyUpdates doc file
</commit_message>
<xml_diff>
--- a/DailyUpdates.docx
+++ b/DailyUpdates.docx
@@ -277,55 +277,7 @@
           <w:sz w:val="24"/>
           <w:szCs w:val="24"/>
         </w:rPr>
-        <w:t xml:space="preserve">Fixed by downgrading </w:t>
-      </w:r>
-      <w:proofErr w:type="spellStart"/>
-      <w:r>
-        <w:rPr>
-          <w:sz w:val="24"/>
-          <w:szCs w:val="24"/>
-        </w:rPr>
-        <w:t>jdk</w:t>
-      </w:r>
-      <w:proofErr w:type="spellEnd"/>
-      <w:r>
-        <w:rPr>
-          <w:sz w:val="24"/>
-          <w:szCs w:val="24"/>
-        </w:rPr>
-        <w:t xml:space="preserve"> from </w:t>
-      </w:r>
-      <w:proofErr w:type="spellStart"/>
-      <w:r>
-        <w:rPr>
-          <w:sz w:val="24"/>
-          <w:szCs w:val="24"/>
-        </w:rPr>
-        <w:t>jdk</w:t>
-      </w:r>
-      <w:proofErr w:type="spellEnd"/>
-      <w:r>
-        <w:rPr>
-          <w:sz w:val="24"/>
-          <w:szCs w:val="24"/>
-        </w:rPr>
-        <w:t xml:space="preserve"> 14 to </w:t>
-      </w:r>
-      <w:proofErr w:type="spellStart"/>
-      <w:r>
-        <w:rPr>
-          <w:sz w:val="24"/>
-          <w:szCs w:val="24"/>
-        </w:rPr>
-        <w:t>jdk</w:t>
-      </w:r>
-      <w:proofErr w:type="spellEnd"/>
-      <w:r>
-        <w:rPr>
-          <w:sz w:val="24"/>
-          <w:szCs w:val="24"/>
-        </w:rPr>
-        <w:t xml:space="preserve"> 11</w:t>
+        <w:t>Fixed by downgrading jdk from jdk 14 to jdk 11</w:t>
       </w:r>
     </w:p>
     <w:p>
@@ -465,23 +417,7 @@
           <w:sz w:val="24"/>
           <w:szCs w:val="24"/>
         </w:rPr>
-        <w:t xml:space="preserve">Finish </w:t>
-      </w:r>
-      <w:proofErr w:type="spellStart"/>
-      <w:r>
-        <w:rPr>
-          <w:sz w:val="24"/>
-          <w:szCs w:val="24"/>
-        </w:rPr>
-        <w:t>userController.groovy</w:t>
-      </w:r>
-      <w:proofErr w:type="spellEnd"/>
-      <w:r>
-        <w:rPr>
-          <w:sz w:val="24"/>
-          <w:szCs w:val="24"/>
-        </w:rPr>
-        <w:t xml:space="preserve"> file </w:t>
+        <w:t xml:space="preserve">Finish userController.groovy file </w:t>
       </w:r>
     </w:p>
     <w:p>
@@ -640,6 +576,212 @@
           <w:szCs w:val="24"/>
         </w:rPr>
         <w:t>Make sure the user can add/edit/delete/update the list</w:t>
+      </w:r>
+    </w:p>
+    <w:p>
+      <w:pPr>
+        <w:rPr>
+          <w:sz w:val="24"/>
+          <w:szCs w:val="24"/>
+        </w:rPr>
+      </w:pPr>
+    </w:p>
+    <w:p>
+      <w:pPr>
+        <w:rPr>
+          <w:sz w:val="24"/>
+          <w:szCs w:val="24"/>
+        </w:rPr>
+      </w:pPr>
+      <w:r>
+        <w:rPr>
+          <w:sz w:val="24"/>
+          <w:szCs w:val="24"/>
+        </w:rPr>
+        <w:t>Dec 26</w:t>
+      </w:r>
+      <w:r>
+        <w:rPr>
+          <w:sz w:val="24"/>
+          <w:szCs w:val="24"/>
+          <w:vertAlign w:val="superscript"/>
+        </w:rPr>
+        <w:t>th</w:t>
+      </w:r>
+      <w:r>
+        <w:rPr>
+          <w:sz w:val="24"/>
+          <w:szCs w:val="24"/>
+        </w:rPr>
+        <w:t>/2020:</w:t>
+      </w:r>
+    </w:p>
+    <w:p>
+      <w:pPr>
+        <w:pStyle w:val="ListParagraph"/>
+        <w:numPr>
+          <w:ilvl w:val="0"/>
+          <w:numId w:val="1"/>
+        </w:numPr>
+        <w:rPr>
+          <w:sz w:val="24"/>
+          <w:szCs w:val="24"/>
+        </w:rPr>
+      </w:pPr>
+      <w:r>
+        <w:rPr>
+          <w:sz w:val="24"/>
+          <w:szCs w:val="24"/>
+        </w:rPr>
+        <w:t>Worked on Controller/Service</w:t>
+      </w:r>
+    </w:p>
+    <w:p>
+      <w:pPr>
+        <w:pStyle w:val="ListParagraph"/>
+        <w:numPr>
+          <w:ilvl w:val="0"/>
+          <w:numId w:val="1"/>
+        </w:numPr>
+        <w:rPr>
+          <w:sz w:val="24"/>
+          <w:szCs w:val="24"/>
+        </w:rPr>
+      </w:pPr>
+      <w:r>
+        <w:rPr>
+          <w:sz w:val="24"/>
+          <w:szCs w:val="24"/>
+        </w:rPr>
+        <w:t>Made sure the add/edit/delete/update works</w:t>
+      </w:r>
+    </w:p>
+    <w:p>
+      <w:pPr>
+        <w:pStyle w:val="ListParagraph"/>
+        <w:numPr>
+          <w:ilvl w:val="0"/>
+          <w:numId w:val="1"/>
+        </w:numPr>
+        <w:rPr>
+          <w:sz w:val="24"/>
+          <w:szCs w:val="24"/>
+        </w:rPr>
+      </w:pPr>
+      <w:r>
+        <w:rPr>
+          <w:sz w:val="24"/>
+          <w:szCs w:val="24"/>
+        </w:rPr>
+        <w:lastRenderedPageBreak/>
+        <w:t>Learned gsp commands while implementing in the project</w:t>
+      </w:r>
+    </w:p>
+    <w:p>
+      <w:pPr>
+        <w:pStyle w:val="ListParagraph"/>
+        <w:numPr>
+          <w:ilvl w:val="0"/>
+          <w:numId w:val="1"/>
+        </w:numPr>
+        <w:rPr>
+          <w:sz w:val="24"/>
+          <w:szCs w:val="24"/>
+        </w:rPr>
+      </w:pPr>
+      <w:r>
+        <w:rPr>
+          <w:sz w:val="24"/>
+          <w:szCs w:val="24"/>
+        </w:rPr>
+        <w:t>Learned how to implement MySQL in Grails</w:t>
+      </w:r>
+    </w:p>
+    <w:p>
+      <w:pPr>
+        <w:pStyle w:val="ListParagraph"/>
+        <w:numPr>
+          <w:ilvl w:val="0"/>
+          <w:numId w:val="1"/>
+        </w:numPr>
+        <w:rPr>
+          <w:sz w:val="24"/>
+          <w:szCs w:val="24"/>
+        </w:rPr>
+      </w:pPr>
+      <w:r>
+        <w:rPr>
+          <w:sz w:val="24"/>
+          <w:szCs w:val="24"/>
+        </w:rPr>
+        <w:t>TO DO TOMMORW:</w:t>
+      </w:r>
+    </w:p>
+    <w:p>
+      <w:pPr>
+        <w:pStyle w:val="ListParagraph"/>
+        <w:numPr>
+          <w:ilvl w:val="1"/>
+          <w:numId w:val="1"/>
+        </w:numPr>
+        <w:rPr>
+          <w:sz w:val="24"/>
+          <w:szCs w:val="24"/>
+        </w:rPr>
+      </w:pPr>
+      <w:r>
+        <w:rPr>
+          <w:sz w:val="24"/>
+          <w:szCs w:val="24"/>
+        </w:rPr>
+        <w:t xml:space="preserve">Make sure save works </w:t>
+      </w:r>
+      <w:r>
+        <w:rPr>
+          <w:sz w:val="24"/>
+          <w:szCs w:val="24"/>
+        </w:rPr>
+        <w:t>and is able to save to the database</w:t>
+      </w:r>
+    </w:p>
+    <w:p>
+      <w:pPr>
+        <w:pStyle w:val="ListParagraph"/>
+        <w:numPr>
+          <w:ilvl w:val="1"/>
+          <w:numId w:val="1"/>
+        </w:numPr>
+        <w:rPr>
+          <w:sz w:val="24"/>
+          <w:szCs w:val="24"/>
+        </w:rPr>
+      </w:pPr>
+      <w:r>
+        <w:rPr>
+          <w:sz w:val="24"/>
+          <w:szCs w:val="24"/>
+        </w:rPr>
+        <w:t xml:space="preserve">Clean up web page to make it looks clean/user friendly </w:t>
+      </w:r>
+    </w:p>
+    <w:p>
+      <w:pPr>
+        <w:pStyle w:val="ListParagraph"/>
+        <w:numPr>
+          <w:ilvl w:val="1"/>
+          <w:numId w:val="1"/>
+        </w:numPr>
+        <w:rPr>
+          <w:sz w:val="24"/>
+          <w:szCs w:val="24"/>
+        </w:rPr>
+      </w:pPr>
+      <w:r>
+        <w:rPr>
+          <w:sz w:val="24"/>
+          <w:szCs w:val="24"/>
+        </w:rPr>
+        <w:t xml:space="preserve">Implement MySQL database </w:t>
       </w:r>
     </w:p>
     <w:p>

</xml_diff>

<commit_message>
Worked on cleaning web page, database and updated DailyUpdates doc file
</commit_message>
<xml_diff>
--- a/DailyUpdates.docx
+++ b/DailyUpdates.docx
@@ -277,7 +277,55 @@
           <w:sz w:val="24"/>
           <w:szCs w:val="24"/>
         </w:rPr>
-        <w:t>Fixed by downgrading jdk from jdk 14 to jdk 11</w:t>
+        <w:t xml:space="preserve">Fixed by downgrading </w:t>
+      </w:r>
+      <w:proofErr w:type="spellStart"/>
+      <w:r>
+        <w:rPr>
+          <w:sz w:val="24"/>
+          <w:szCs w:val="24"/>
+        </w:rPr>
+        <w:t>jdk</w:t>
+      </w:r>
+      <w:proofErr w:type="spellEnd"/>
+      <w:r>
+        <w:rPr>
+          <w:sz w:val="24"/>
+          <w:szCs w:val="24"/>
+        </w:rPr>
+        <w:t xml:space="preserve"> from </w:t>
+      </w:r>
+      <w:proofErr w:type="spellStart"/>
+      <w:r>
+        <w:rPr>
+          <w:sz w:val="24"/>
+          <w:szCs w:val="24"/>
+        </w:rPr>
+        <w:t>jdk</w:t>
+      </w:r>
+      <w:proofErr w:type="spellEnd"/>
+      <w:r>
+        <w:rPr>
+          <w:sz w:val="24"/>
+          <w:szCs w:val="24"/>
+        </w:rPr>
+        <w:t xml:space="preserve"> 14 to </w:t>
+      </w:r>
+      <w:proofErr w:type="spellStart"/>
+      <w:r>
+        <w:rPr>
+          <w:sz w:val="24"/>
+          <w:szCs w:val="24"/>
+        </w:rPr>
+        <w:t>jdk</w:t>
+      </w:r>
+      <w:proofErr w:type="spellEnd"/>
+      <w:r>
+        <w:rPr>
+          <w:sz w:val="24"/>
+          <w:szCs w:val="24"/>
+        </w:rPr>
+        <w:t xml:space="preserve"> 11</w:t>
       </w:r>
     </w:p>
     <w:p>
@@ -417,7 +465,23 @@
           <w:sz w:val="24"/>
           <w:szCs w:val="24"/>
         </w:rPr>
-        <w:t xml:space="preserve">Finish userController.groovy file </w:t>
+        <w:t xml:space="preserve">Finish </w:t>
+      </w:r>
+      <w:proofErr w:type="spellStart"/>
+      <w:r>
+        <w:rPr>
+          <w:sz w:val="24"/>
+          <w:szCs w:val="24"/>
+        </w:rPr>
+        <w:t>userController.groovy</w:t>
+      </w:r>
+      <w:proofErr w:type="spellEnd"/>
+      <w:r>
+        <w:rPr>
+          <w:sz w:val="24"/>
+          <w:szCs w:val="24"/>
+        </w:rPr>
+        <w:t xml:space="preserve"> file </w:t>
       </w:r>
     </w:p>
     <w:p>
@@ -674,7 +738,21 @@
           <w:szCs w:val="24"/>
         </w:rPr>
         <w:lastRenderedPageBreak/>
-        <w:t>Learned gsp commands while implementing in the project</w:t>
+        <w:t>Learned g</w:t>
+      </w:r>
+      <w:r>
+        <w:rPr>
+          <w:sz w:val="24"/>
+          <w:szCs w:val="24"/>
+        </w:rPr>
+        <w:t>rails</w:t>
+      </w:r>
+      <w:r>
+        <w:rPr>
+          <w:sz w:val="24"/>
+          <w:szCs w:val="24"/>
+        </w:rPr>
+        <w:t xml:space="preserve"> commands while implementing in the project</w:t>
       </w:r>
     </w:p>
     <w:p>
@@ -741,7 +819,23 @@
           <w:sz w:val="24"/>
           <w:szCs w:val="24"/>
         </w:rPr>
-        <w:t>and is able to save to the database</w:t>
+        <w:t xml:space="preserve">and </w:t>
+      </w:r>
+      <w:proofErr w:type="gramStart"/>
+      <w:r>
+        <w:rPr>
+          <w:sz w:val="24"/>
+          <w:szCs w:val="24"/>
+        </w:rPr>
+        <w:t>is able to</w:t>
+      </w:r>
+      <w:proofErr w:type="gramEnd"/>
+      <w:r>
+        <w:rPr>
+          <w:sz w:val="24"/>
+          <w:szCs w:val="24"/>
+        </w:rPr>
+        <w:t xml:space="preserve"> save to the database</w:t>
       </w:r>
     </w:p>
     <w:p>
@@ -791,6 +885,303 @@
           <w:szCs w:val="24"/>
         </w:rPr>
       </w:pPr>
+    </w:p>
+    <w:p>
+      <w:pPr>
+        <w:rPr>
+          <w:sz w:val="24"/>
+          <w:szCs w:val="24"/>
+        </w:rPr>
+      </w:pPr>
+      <w:r>
+        <w:rPr>
+          <w:sz w:val="24"/>
+          <w:szCs w:val="24"/>
+        </w:rPr>
+        <w:t>Dec 27</w:t>
+      </w:r>
+      <w:r>
+        <w:rPr>
+          <w:sz w:val="24"/>
+          <w:szCs w:val="24"/>
+          <w:vertAlign w:val="superscript"/>
+        </w:rPr>
+        <w:t>th</w:t>
+      </w:r>
+      <w:r>
+        <w:rPr>
+          <w:sz w:val="24"/>
+          <w:szCs w:val="24"/>
+        </w:rPr>
+        <w:t>/2020:</w:t>
+      </w:r>
+    </w:p>
+    <w:p>
+      <w:pPr>
+        <w:pStyle w:val="ListParagraph"/>
+        <w:numPr>
+          <w:ilvl w:val="0"/>
+          <w:numId w:val="1"/>
+        </w:numPr>
+        <w:rPr>
+          <w:sz w:val="24"/>
+          <w:szCs w:val="24"/>
+        </w:rPr>
+      </w:pPr>
+      <w:r>
+        <w:rPr>
+          <w:sz w:val="24"/>
+          <w:szCs w:val="24"/>
+        </w:rPr>
+        <w:t xml:space="preserve">Worked on cleaning up the webpage </w:t>
+      </w:r>
+    </w:p>
+    <w:p>
+      <w:pPr>
+        <w:pStyle w:val="ListParagraph"/>
+        <w:numPr>
+          <w:ilvl w:val="0"/>
+          <w:numId w:val="1"/>
+        </w:numPr>
+        <w:rPr>
+          <w:sz w:val="24"/>
+          <w:szCs w:val="24"/>
+        </w:rPr>
+      </w:pPr>
+      <w:r>
+        <w:rPr>
+          <w:sz w:val="24"/>
+          <w:szCs w:val="24"/>
+        </w:rPr>
+        <w:t xml:space="preserve">Worked on implementing the database </w:t>
+      </w:r>
+    </w:p>
+    <w:p>
+      <w:pPr>
+        <w:pStyle w:val="ListParagraph"/>
+        <w:numPr>
+          <w:ilvl w:val="0"/>
+          <w:numId w:val="1"/>
+        </w:numPr>
+        <w:rPr>
+          <w:sz w:val="24"/>
+          <w:szCs w:val="24"/>
+        </w:rPr>
+      </w:pPr>
+      <w:r>
+        <w:rPr>
+          <w:sz w:val="24"/>
+          <w:szCs w:val="24"/>
+        </w:rPr>
+        <w:t>Had issues on launching the project to the server through terminal</w:t>
+      </w:r>
+    </w:p>
+    <w:p>
+      <w:pPr>
+        <w:pStyle w:val="ListParagraph"/>
+        <w:numPr>
+          <w:ilvl w:val="1"/>
+          <w:numId w:val="1"/>
+        </w:numPr>
+        <w:rPr>
+          <w:sz w:val="24"/>
+          <w:szCs w:val="24"/>
+        </w:rPr>
+      </w:pPr>
+      <w:r>
+        <w:rPr>
+          <w:sz w:val="24"/>
+          <w:szCs w:val="24"/>
+        </w:rPr>
+        <w:t xml:space="preserve">Have fixed it </w:t>
+      </w:r>
+    </w:p>
+    <w:p>
+      <w:pPr>
+        <w:pStyle w:val="ListParagraph"/>
+        <w:numPr>
+          <w:ilvl w:val="0"/>
+          <w:numId w:val="1"/>
+        </w:numPr>
+        <w:rPr>
+          <w:sz w:val="24"/>
+          <w:szCs w:val="24"/>
+        </w:rPr>
+      </w:pPr>
+      <w:r>
+        <w:rPr>
+          <w:sz w:val="24"/>
+          <w:szCs w:val="24"/>
+        </w:rPr>
+        <w:t xml:space="preserve">Learned more </w:t>
+      </w:r>
+      <w:proofErr w:type="spellStart"/>
+      <w:r>
+        <w:rPr>
+          <w:sz w:val="24"/>
+          <w:szCs w:val="24"/>
+        </w:rPr>
+        <w:t>gsp</w:t>
+      </w:r>
+      <w:proofErr w:type="spellEnd"/>
+      <w:r>
+        <w:rPr>
+          <w:sz w:val="24"/>
+          <w:szCs w:val="24"/>
+        </w:rPr>
+        <w:t>/groovy language</w:t>
+      </w:r>
+    </w:p>
+    <w:p>
+      <w:pPr>
+        <w:pStyle w:val="ListParagraph"/>
+        <w:numPr>
+          <w:ilvl w:val="0"/>
+          <w:numId w:val="1"/>
+        </w:numPr>
+        <w:rPr>
+          <w:sz w:val="24"/>
+          <w:szCs w:val="24"/>
+        </w:rPr>
+      </w:pPr>
+      <w:r>
+        <w:rPr>
+          <w:sz w:val="24"/>
+          <w:szCs w:val="24"/>
+        </w:rPr>
+        <w:t>Learned more on how to implement MYSQL</w:t>
+      </w:r>
+    </w:p>
+    <w:p>
+      <w:pPr>
+        <w:pStyle w:val="ListParagraph"/>
+        <w:numPr>
+          <w:ilvl w:val="0"/>
+          <w:numId w:val="1"/>
+        </w:numPr>
+        <w:rPr>
+          <w:sz w:val="24"/>
+          <w:szCs w:val="24"/>
+        </w:rPr>
+      </w:pPr>
+      <w:r>
+        <w:rPr>
+          <w:sz w:val="24"/>
+          <w:szCs w:val="24"/>
+        </w:rPr>
+        <w:t>TO DO TOMMORW:</w:t>
+      </w:r>
+    </w:p>
+    <w:p>
+      <w:pPr>
+        <w:pStyle w:val="ListParagraph"/>
+        <w:numPr>
+          <w:ilvl w:val="1"/>
+          <w:numId w:val="1"/>
+        </w:numPr>
+        <w:rPr>
+          <w:sz w:val="24"/>
+          <w:szCs w:val="24"/>
+        </w:rPr>
+      </w:pPr>
+      <w:r>
+        <w:rPr>
+          <w:sz w:val="24"/>
+          <w:szCs w:val="24"/>
+        </w:rPr>
+        <w:t>Make sure the web page works</w:t>
+      </w:r>
+    </w:p>
+    <w:p>
+      <w:pPr>
+        <w:pStyle w:val="ListParagraph"/>
+        <w:numPr>
+          <w:ilvl w:val="1"/>
+          <w:numId w:val="1"/>
+        </w:numPr>
+        <w:rPr>
+          <w:sz w:val="24"/>
+          <w:szCs w:val="24"/>
+        </w:rPr>
+      </w:pPr>
+      <w:r>
+        <w:rPr>
+          <w:sz w:val="24"/>
+          <w:szCs w:val="24"/>
+        </w:rPr>
+        <w:t>Make sure the database works</w:t>
+      </w:r>
+    </w:p>
+    <w:p>
+      <w:pPr>
+        <w:pStyle w:val="ListParagraph"/>
+        <w:numPr>
+          <w:ilvl w:val="1"/>
+          <w:numId w:val="1"/>
+        </w:numPr>
+        <w:rPr>
+          <w:sz w:val="24"/>
+          <w:szCs w:val="24"/>
+        </w:rPr>
+      </w:pPr>
+      <w:r>
+        <w:rPr>
+          <w:sz w:val="24"/>
+          <w:szCs w:val="24"/>
+        </w:rPr>
+        <w:t xml:space="preserve">Make sure project </w:t>
+      </w:r>
+      <w:proofErr w:type="gramStart"/>
+      <w:r>
+        <w:rPr>
+          <w:sz w:val="24"/>
+          <w:szCs w:val="24"/>
+        </w:rPr>
+        <w:t>is able to</w:t>
+      </w:r>
+      <w:proofErr w:type="gramEnd"/>
+      <w:r>
+        <w:rPr>
+          <w:sz w:val="24"/>
+          <w:szCs w:val="24"/>
+        </w:rPr>
+        <w:t xml:space="preserve"> launch after pulling from github</w:t>
+      </w:r>
+    </w:p>
+    <w:p>
+      <w:pPr>
+        <w:pStyle w:val="ListParagraph"/>
+        <w:numPr>
+          <w:ilvl w:val="1"/>
+          <w:numId w:val="1"/>
+        </w:numPr>
+        <w:rPr>
+          <w:sz w:val="24"/>
+          <w:szCs w:val="24"/>
+        </w:rPr>
+      </w:pPr>
+      <w:r>
+        <w:rPr>
+          <w:sz w:val="24"/>
+          <w:szCs w:val="24"/>
+        </w:rPr>
+        <w:t>Start cleaning up project</w:t>
+      </w:r>
+    </w:p>
+    <w:p>
+      <w:pPr>
+        <w:rPr>
+          <w:sz w:val="24"/>
+          <w:szCs w:val="24"/>
+        </w:rPr>
+      </w:pPr>
+      <w:r>
+        <w:rPr>
+          <w:sz w:val="24"/>
+          <w:szCs w:val="24"/>
+        </w:rPr>
+        <w:t xml:space="preserve"> </w:t>
+      </w:r>
     </w:p>
     <w:sectPr>
       <w:pgSz w:w="12240" w:h="15840"/>

</xml_diff>

<commit_message>
Finished implementing MYSQL database and updated the dailyupdates doc file
</commit_message>
<xml_diff>
--- a/DailyUpdates.docx
+++ b/DailyUpdates.docx
@@ -277,55 +277,7 @@
           <w:sz w:val="24"/>
           <w:szCs w:val="24"/>
         </w:rPr>
-        <w:t xml:space="preserve">Fixed by downgrading </w:t>
-      </w:r>
-      <w:proofErr w:type="spellStart"/>
-      <w:r>
-        <w:rPr>
-          <w:sz w:val="24"/>
-          <w:szCs w:val="24"/>
-        </w:rPr>
-        <w:t>jdk</w:t>
-      </w:r>
-      <w:proofErr w:type="spellEnd"/>
-      <w:r>
-        <w:rPr>
-          <w:sz w:val="24"/>
-          <w:szCs w:val="24"/>
-        </w:rPr>
-        <w:t xml:space="preserve"> from </w:t>
-      </w:r>
-      <w:proofErr w:type="spellStart"/>
-      <w:r>
-        <w:rPr>
-          <w:sz w:val="24"/>
-          <w:szCs w:val="24"/>
-        </w:rPr>
-        <w:t>jdk</w:t>
-      </w:r>
-      <w:proofErr w:type="spellEnd"/>
-      <w:r>
-        <w:rPr>
-          <w:sz w:val="24"/>
-          <w:szCs w:val="24"/>
-        </w:rPr>
-        <w:t xml:space="preserve"> 14 to </w:t>
-      </w:r>
-      <w:proofErr w:type="spellStart"/>
-      <w:r>
-        <w:rPr>
-          <w:sz w:val="24"/>
-          <w:szCs w:val="24"/>
-        </w:rPr>
-        <w:t>jdk</w:t>
-      </w:r>
-      <w:proofErr w:type="spellEnd"/>
-      <w:r>
-        <w:rPr>
-          <w:sz w:val="24"/>
-          <w:szCs w:val="24"/>
-        </w:rPr>
-        <w:t xml:space="preserve"> 11</w:t>
+        <w:t>Fixed by downgrading jdk from jdk 14 to jdk 11</w:t>
       </w:r>
     </w:p>
     <w:p>
@@ -465,23 +417,7 @@
           <w:sz w:val="24"/>
           <w:szCs w:val="24"/>
         </w:rPr>
-        <w:t xml:space="preserve">Finish </w:t>
-      </w:r>
-      <w:proofErr w:type="spellStart"/>
-      <w:r>
-        <w:rPr>
-          <w:sz w:val="24"/>
-          <w:szCs w:val="24"/>
-        </w:rPr>
-        <w:t>userController.groovy</w:t>
-      </w:r>
-      <w:proofErr w:type="spellEnd"/>
-      <w:r>
-        <w:rPr>
-          <w:sz w:val="24"/>
-          <w:szCs w:val="24"/>
-        </w:rPr>
-        <w:t xml:space="preserve"> file </w:t>
+        <w:t xml:space="preserve">Finish userController.groovy file </w:t>
       </w:r>
     </w:p>
     <w:p>
@@ -819,23 +755,7 @@
           <w:sz w:val="24"/>
           <w:szCs w:val="24"/>
         </w:rPr>
-        <w:t xml:space="preserve">and </w:t>
-      </w:r>
-      <w:proofErr w:type="gramStart"/>
-      <w:r>
-        <w:rPr>
-          <w:sz w:val="24"/>
-          <w:szCs w:val="24"/>
-        </w:rPr>
-        <w:t>is able to</w:t>
-      </w:r>
-      <w:proofErr w:type="gramEnd"/>
-      <w:r>
-        <w:rPr>
-          <w:sz w:val="24"/>
-          <w:szCs w:val="24"/>
-        </w:rPr>
-        <w:t xml:space="preserve"> save to the database</w:t>
+        <w:t>and is able to save to the database</w:t>
       </w:r>
     </w:p>
     <w:p>
@@ -1013,23 +933,7 @@
           <w:sz w:val="24"/>
           <w:szCs w:val="24"/>
         </w:rPr>
-        <w:t xml:space="preserve">Learned more </w:t>
-      </w:r>
-      <w:proofErr w:type="spellStart"/>
-      <w:r>
-        <w:rPr>
-          <w:sz w:val="24"/>
-          <w:szCs w:val="24"/>
-        </w:rPr>
-        <w:t>gsp</w:t>
-      </w:r>
-      <w:proofErr w:type="spellEnd"/>
-      <w:r>
-        <w:rPr>
-          <w:sz w:val="24"/>
-          <w:szCs w:val="24"/>
-        </w:rPr>
-        <w:t>/groovy language</w:t>
+        <w:t>Learned more gsp/groovy language</w:t>
       </w:r>
     </w:p>
     <w:p>
@@ -1129,23 +1033,7 @@
           <w:sz w:val="24"/>
           <w:szCs w:val="24"/>
         </w:rPr>
-        <w:t xml:space="preserve">Make sure project </w:t>
-      </w:r>
-      <w:proofErr w:type="gramStart"/>
-      <w:r>
-        <w:rPr>
-          <w:sz w:val="24"/>
-          <w:szCs w:val="24"/>
-        </w:rPr>
-        <w:t>is able to</w:t>
-      </w:r>
-      <w:proofErr w:type="gramEnd"/>
-      <w:r>
-        <w:rPr>
-          <w:sz w:val="24"/>
-          <w:szCs w:val="24"/>
-        </w:rPr>
-        <w:t xml:space="preserve"> launch after pulling from github</w:t>
+        <w:t>Make sure project is able to launch after pulling from github</w:t>
       </w:r>
     </w:p>
     <w:p>
@@ -1181,6 +1069,216 @@
           <w:szCs w:val="24"/>
         </w:rPr>
         <w:t xml:space="preserve"> </w:t>
+      </w:r>
+    </w:p>
+    <w:p>
+      <w:pPr>
+        <w:rPr>
+          <w:sz w:val="24"/>
+          <w:szCs w:val="24"/>
+        </w:rPr>
+      </w:pPr>
+      <w:r>
+        <w:rPr>
+          <w:sz w:val="24"/>
+          <w:szCs w:val="24"/>
+        </w:rPr>
+        <w:t>Dec 28</w:t>
+      </w:r>
+      <w:r>
+        <w:rPr>
+          <w:sz w:val="24"/>
+          <w:szCs w:val="24"/>
+          <w:vertAlign w:val="superscript"/>
+        </w:rPr>
+        <w:t>th</w:t>
+      </w:r>
+      <w:r>
+        <w:rPr>
+          <w:sz w:val="24"/>
+          <w:szCs w:val="24"/>
+        </w:rPr>
+        <w:t>/2020:</w:t>
+      </w:r>
+    </w:p>
+    <w:p>
+      <w:pPr>
+        <w:pStyle w:val="ListParagraph"/>
+        <w:numPr>
+          <w:ilvl w:val="0"/>
+          <w:numId w:val="1"/>
+        </w:numPr>
+        <w:rPr>
+          <w:sz w:val="24"/>
+          <w:szCs w:val="24"/>
+        </w:rPr>
+      </w:pPr>
+      <w:r>
+        <w:rPr>
+          <w:sz w:val="24"/>
+          <w:szCs w:val="24"/>
+        </w:rPr>
+        <w:t>Made sure all the functions are working correctly</w:t>
+      </w:r>
+    </w:p>
+    <w:p>
+      <w:pPr>
+        <w:pStyle w:val="ListParagraph"/>
+        <w:numPr>
+          <w:ilvl w:val="0"/>
+          <w:numId w:val="1"/>
+        </w:numPr>
+        <w:rPr>
+          <w:sz w:val="24"/>
+          <w:szCs w:val="24"/>
+        </w:rPr>
+      </w:pPr>
+      <w:r>
+        <w:rPr>
+          <w:sz w:val="24"/>
+          <w:szCs w:val="24"/>
+        </w:rPr>
+        <w:t xml:space="preserve">Implemented MYSQL database </w:t>
+      </w:r>
+    </w:p>
+    <w:p>
+      <w:pPr>
+        <w:pStyle w:val="ListParagraph"/>
+        <w:numPr>
+          <w:ilvl w:val="1"/>
+          <w:numId w:val="1"/>
+        </w:numPr>
+        <w:rPr>
+          <w:sz w:val="24"/>
+          <w:szCs w:val="24"/>
+        </w:rPr>
+      </w:pPr>
+      <w:r>
+        <w:rPr>
+          <w:sz w:val="24"/>
+          <w:szCs w:val="24"/>
+        </w:rPr>
+        <w:t xml:space="preserve">Made sure that the data was being saved on the database </w:t>
+      </w:r>
+    </w:p>
+    <w:p>
+      <w:pPr>
+        <w:pStyle w:val="ListParagraph"/>
+        <w:numPr>
+          <w:ilvl w:val="0"/>
+          <w:numId w:val="1"/>
+        </w:numPr>
+        <w:rPr>
+          <w:sz w:val="24"/>
+          <w:szCs w:val="24"/>
+        </w:rPr>
+      </w:pPr>
+      <w:r>
+        <w:rPr>
+          <w:sz w:val="24"/>
+          <w:szCs w:val="24"/>
+        </w:rPr>
+        <w:t>Cleaned up the git repo</w:t>
+      </w:r>
+    </w:p>
+    <w:p>
+      <w:pPr>
+        <w:pStyle w:val="ListParagraph"/>
+        <w:numPr>
+          <w:ilvl w:val="0"/>
+          <w:numId w:val="1"/>
+        </w:numPr>
+        <w:rPr>
+          <w:sz w:val="24"/>
+          <w:szCs w:val="24"/>
+        </w:rPr>
+      </w:pPr>
+      <w:r>
+        <w:rPr>
+          <w:sz w:val="24"/>
+          <w:szCs w:val="24"/>
+        </w:rPr>
+        <w:t xml:space="preserve">Cleaned up the project </w:t>
+      </w:r>
+    </w:p>
+    <w:p>
+      <w:pPr>
+        <w:pStyle w:val="ListParagraph"/>
+        <w:numPr>
+          <w:ilvl w:val="0"/>
+          <w:numId w:val="1"/>
+        </w:numPr>
+        <w:rPr>
+          <w:sz w:val="24"/>
+          <w:szCs w:val="24"/>
+        </w:rPr>
+      </w:pPr>
+      <w:r>
+        <w:rPr>
+          <w:sz w:val="24"/>
+          <w:szCs w:val="24"/>
+        </w:rPr>
+        <w:t>Learning proper source documentation for grails, groovy and gsp</w:t>
+      </w:r>
+    </w:p>
+    <w:p>
+      <w:pPr>
+        <w:pStyle w:val="ListParagraph"/>
+        <w:numPr>
+          <w:ilvl w:val="0"/>
+          <w:numId w:val="1"/>
+        </w:numPr>
+        <w:rPr>
+          <w:sz w:val="24"/>
+          <w:szCs w:val="24"/>
+        </w:rPr>
+      </w:pPr>
+      <w:r>
+        <w:rPr>
+          <w:sz w:val="24"/>
+          <w:szCs w:val="24"/>
+        </w:rPr>
+        <w:t>TO DO TOMMORW:</w:t>
+      </w:r>
+    </w:p>
+    <w:p>
+      <w:pPr>
+        <w:pStyle w:val="ListParagraph"/>
+        <w:numPr>
+          <w:ilvl w:val="1"/>
+          <w:numId w:val="1"/>
+        </w:numPr>
+        <w:rPr>
+          <w:sz w:val="24"/>
+          <w:szCs w:val="24"/>
+        </w:rPr>
+      </w:pPr>
+      <w:r>
+        <w:rPr>
+          <w:sz w:val="24"/>
+          <w:szCs w:val="24"/>
+        </w:rPr>
+        <w:t>Finish the source documentation by 10 am</w:t>
+      </w:r>
+    </w:p>
+    <w:p>
+      <w:pPr>
+        <w:pStyle w:val="ListParagraph"/>
+        <w:numPr>
+          <w:ilvl w:val="1"/>
+          <w:numId w:val="1"/>
+        </w:numPr>
+        <w:rPr>
+          <w:sz w:val="24"/>
+          <w:szCs w:val="24"/>
+        </w:rPr>
+      </w:pPr>
+      <w:r>
+        <w:rPr>
+          <w:sz w:val="24"/>
+          <w:szCs w:val="24"/>
+        </w:rPr>
+        <w:t>Submit the project and email Kishore and Hardik with the updated link to the repository</w:t>
       </w:r>
     </w:p>
     <w:sectPr>

</xml_diff>

<commit_message>
Completed Project and Final Push
</commit_message>
<xml_diff>
--- a/DailyUpdates.docx
+++ b/DailyUpdates.docx
@@ -1279,6 +1279,105 @@
           <w:szCs w:val="24"/>
         </w:rPr>
         <w:t>Submit the project and email Kishore and Hardik with the updated link to the repository</w:t>
+      </w:r>
+    </w:p>
+    <w:p>
+      <w:pPr>
+        <w:rPr>
+          <w:sz w:val="24"/>
+          <w:szCs w:val="24"/>
+        </w:rPr>
+      </w:pPr>
+    </w:p>
+    <w:p>
+      <w:pPr>
+        <w:rPr>
+          <w:sz w:val="24"/>
+          <w:szCs w:val="24"/>
+        </w:rPr>
+      </w:pPr>
+      <w:r>
+        <w:rPr>
+          <w:sz w:val="24"/>
+          <w:szCs w:val="24"/>
+        </w:rPr>
+        <w:t>Dec 29</w:t>
+      </w:r>
+      <w:r>
+        <w:rPr>
+          <w:sz w:val="24"/>
+          <w:szCs w:val="24"/>
+          <w:vertAlign w:val="superscript"/>
+        </w:rPr>
+        <w:t>th</w:t>
+      </w:r>
+      <w:r>
+        <w:rPr>
+          <w:sz w:val="24"/>
+          <w:szCs w:val="24"/>
+        </w:rPr>
+        <w:t>/2020:</w:t>
+      </w:r>
+    </w:p>
+    <w:p>
+      <w:pPr>
+        <w:pStyle w:val="ListParagraph"/>
+        <w:numPr>
+          <w:ilvl w:val="0"/>
+          <w:numId w:val="1"/>
+        </w:numPr>
+        <w:rPr>
+          <w:sz w:val="24"/>
+          <w:szCs w:val="24"/>
+        </w:rPr>
+      </w:pPr>
+      <w:r>
+        <w:rPr>
+          <w:sz w:val="24"/>
+          <w:szCs w:val="24"/>
+        </w:rPr>
+        <w:t>Finished documenting project</w:t>
+      </w:r>
+    </w:p>
+    <w:p>
+      <w:pPr>
+        <w:pStyle w:val="ListParagraph"/>
+        <w:numPr>
+          <w:ilvl w:val="0"/>
+          <w:numId w:val="1"/>
+        </w:numPr>
+        <w:rPr>
+          <w:sz w:val="24"/>
+          <w:szCs w:val="24"/>
+        </w:rPr>
+      </w:pPr>
+      <w:r>
+        <w:rPr>
+          <w:sz w:val="24"/>
+          <w:szCs w:val="24"/>
+        </w:rPr>
+        <w:t>Cleaned up project</w:t>
+      </w:r>
+    </w:p>
+    <w:p>
+      <w:pPr>
+        <w:pStyle w:val="ListParagraph"/>
+        <w:numPr>
+          <w:ilvl w:val="0"/>
+          <w:numId w:val="1"/>
+        </w:numPr>
+        <w:rPr>
+          <w:sz w:val="24"/>
+          <w:szCs w:val="24"/>
+        </w:rPr>
+      </w:pPr>
+      <w:r>
+        <w:rPr>
+          <w:sz w:val="24"/>
+          <w:szCs w:val="24"/>
+        </w:rPr>
+        <w:lastRenderedPageBreak/>
+        <w:t>Updated README file</w:t>
       </w:r>
     </w:p>
     <w:sectPr>

</xml_diff>

<commit_message>
Worked on error messages and redesign of the web page
</commit_message>
<xml_diff>
--- a/DailyUpdates.docx
+++ b/DailyUpdates.docx
@@ -1378,6 +1378,184 @@
         </w:rPr>
         <w:lastRenderedPageBreak/>
         <w:t>Updated README file</w:t>
+      </w:r>
+    </w:p>
+    <w:p>
+      <w:pPr>
+        <w:rPr>
+          <w:sz w:val="24"/>
+          <w:szCs w:val="24"/>
+        </w:rPr>
+      </w:pPr>
+    </w:p>
+    <w:p>
+      <w:pPr>
+        <w:rPr>
+          <w:sz w:val="24"/>
+          <w:szCs w:val="24"/>
+        </w:rPr>
+      </w:pPr>
+      <w:r>
+        <w:rPr>
+          <w:sz w:val="24"/>
+          <w:szCs w:val="24"/>
+        </w:rPr>
+        <w:t>Jan 2</w:t>
+      </w:r>
+      <w:r>
+        <w:rPr>
+          <w:sz w:val="24"/>
+          <w:szCs w:val="24"/>
+          <w:vertAlign w:val="superscript"/>
+        </w:rPr>
+        <w:t>nd</w:t>
+      </w:r>
+      <w:r>
+        <w:rPr>
+          <w:sz w:val="24"/>
+          <w:szCs w:val="24"/>
+        </w:rPr>
+        <w:t>/2021:</w:t>
+      </w:r>
+    </w:p>
+    <w:p>
+      <w:pPr>
+        <w:pStyle w:val="ListParagraph"/>
+        <w:numPr>
+          <w:ilvl w:val="0"/>
+          <w:numId w:val="1"/>
+        </w:numPr>
+        <w:rPr>
+          <w:sz w:val="24"/>
+          <w:szCs w:val="24"/>
+        </w:rPr>
+      </w:pPr>
+      <w:r>
+        <w:rPr>
+          <w:sz w:val="24"/>
+          <w:szCs w:val="24"/>
+        </w:rPr>
+        <w:t>Worked on redesigning the web page</w:t>
+      </w:r>
+    </w:p>
+    <w:p>
+      <w:pPr>
+        <w:pStyle w:val="ListParagraph"/>
+        <w:numPr>
+          <w:ilvl w:val="0"/>
+          <w:numId w:val="1"/>
+        </w:numPr>
+        <w:rPr>
+          <w:sz w:val="24"/>
+          <w:szCs w:val="24"/>
+        </w:rPr>
+      </w:pPr>
+      <w:r>
+        <w:rPr>
+          <w:sz w:val="24"/>
+          <w:szCs w:val="24"/>
+        </w:rPr>
+        <w:t xml:space="preserve">Looked for HTML UI for the designs </w:t>
+      </w:r>
+    </w:p>
+    <w:p>
+      <w:pPr>
+        <w:pStyle w:val="ListParagraph"/>
+        <w:numPr>
+          <w:ilvl w:val="0"/>
+          <w:numId w:val="1"/>
+        </w:numPr>
+        <w:rPr>
+          <w:sz w:val="24"/>
+          <w:szCs w:val="24"/>
+        </w:rPr>
+      </w:pPr>
+      <w:r>
+        <w:rPr>
+          <w:sz w:val="24"/>
+          <w:szCs w:val="24"/>
+        </w:rPr>
+        <w:t>Worked on error messages</w:t>
+      </w:r>
+    </w:p>
+    <w:p>
+      <w:pPr>
+        <w:pStyle w:val="ListParagraph"/>
+        <w:numPr>
+          <w:ilvl w:val="0"/>
+          <w:numId w:val="1"/>
+        </w:numPr>
+        <w:rPr>
+          <w:sz w:val="24"/>
+          <w:szCs w:val="24"/>
+        </w:rPr>
+      </w:pPr>
+      <w:r>
+        <w:rPr>
+          <w:sz w:val="24"/>
+          <w:szCs w:val="24"/>
+        </w:rPr>
+        <w:t>Changed unique for each category in the form</w:t>
+      </w:r>
+    </w:p>
+    <w:p>
+      <w:pPr>
+        <w:pStyle w:val="ListParagraph"/>
+        <w:numPr>
+          <w:ilvl w:val="0"/>
+          <w:numId w:val="1"/>
+        </w:numPr>
+        <w:rPr>
+          <w:sz w:val="24"/>
+          <w:szCs w:val="24"/>
+        </w:rPr>
+      </w:pPr>
+      <w:r>
+        <w:rPr>
+          <w:sz w:val="24"/>
+          <w:szCs w:val="24"/>
+        </w:rPr>
+        <w:t>TO DO TOMMORW:</w:t>
+      </w:r>
+    </w:p>
+    <w:p>
+      <w:pPr>
+        <w:pStyle w:val="ListParagraph"/>
+        <w:numPr>
+          <w:ilvl w:val="1"/>
+          <w:numId w:val="1"/>
+        </w:numPr>
+        <w:rPr>
+          <w:sz w:val="24"/>
+          <w:szCs w:val="24"/>
+        </w:rPr>
+      </w:pPr>
+      <w:r>
+        <w:rPr>
+          <w:sz w:val="24"/>
+          <w:szCs w:val="24"/>
+        </w:rPr>
+        <w:t>Complete implementing error messages</w:t>
+      </w:r>
+    </w:p>
+    <w:p>
+      <w:pPr>
+        <w:pStyle w:val="ListParagraph"/>
+        <w:numPr>
+          <w:ilvl w:val="1"/>
+          <w:numId w:val="1"/>
+        </w:numPr>
+        <w:rPr>
+          <w:sz w:val="24"/>
+          <w:szCs w:val="24"/>
+        </w:rPr>
+      </w:pPr>
+      <w:r>
+        <w:rPr>
+          <w:sz w:val="24"/>
+          <w:szCs w:val="24"/>
+        </w:rPr>
+        <w:t>Continue to work on redesign of the web page</w:t>
       </w:r>
     </w:p>
     <w:sectPr>

</xml_diff>

<commit_message>
Updated DailyUpdatess doc file for the research done on Jan 1st
</commit_message>
<xml_diff>
--- a/DailyUpdates.docx
+++ b/DailyUpdates.docx
@@ -277,7 +277,55 @@
           <w:sz w:val="24"/>
           <w:szCs w:val="24"/>
         </w:rPr>
-        <w:t>Fixed by downgrading jdk from jdk 14 to jdk 11</w:t>
+        <w:t xml:space="preserve">Fixed by downgrading </w:t>
+      </w:r>
+      <w:proofErr w:type="spellStart"/>
+      <w:r>
+        <w:rPr>
+          <w:sz w:val="24"/>
+          <w:szCs w:val="24"/>
+        </w:rPr>
+        <w:t>jdk</w:t>
+      </w:r>
+      <w:proofErr w:type="spellEnd"/>
+      <w:r>
+        <w:rPr>
+          <w:sz w:val="24"/>
+          <w:szCs w:val="24"/>
+        </w:rPr>
+        <w:t xml:space="preserve"> from </w:t>
+      </w:r>
+      <w:proofErr w:type="spellStart"/>
+      <w:r>
+        <w:rPr>
+          <w:sz w:val="24"/>
+          <w:szCs w:val="24"/>
+        </w:rPr>
+        <w:t>jdk</w:t>
+      </w:r>
+      <w:proofErr w:type="spellEnd"/>
+      <w:r>
+        <w:rPr>
+          <w:sz w:val="24"/>
+          <w:szCs w:val="24"/>
+        </w:rPr>
+        <w:t xml:space="preserve"> 14 to </w:t>
+      </w:r>
+      <w:proofErr w:type="spellStart"/>
+      <w:r>
+        <w:rPr>
+          <w:sz w:val="24"/>
+          <w:szCs w:val="24"/>
+        </w:rPr>
+        <w:t>jdk</w:t>
+      </w:r>
+      <w:proofErr w:type="spellEnd"/>
+      <w:r>
+        <w:rPr>
+          <w:sz w:val="24"/>
+          <w:szCs w:val="24"/>
+        </w:rPr>
+        <w:t xml:space="preserve"> 11</w:t>
       </w:r>
     </w:p>
     <w:p>
@@ -417,7 +465,23 @@
           <w:sz w:val="24"/>
           <w:szCs w:val="24"/>
         </w:rPr>
-        <w:t xml:space="preserve">Finish userController.groovy file </w:t>
+        <w:t xml:space="preserve">Finish </w:t>
+      </w:r>
+      <w:proofErr w:type="spellStart"/>
+      <w:r>
+        <w:rPr>
+          <w:sz w:val="24"/>
+          <w:szCs w:val="24"/>
+        </w:rPr>
+        <w:t>userController.groovy</w:t>
+      </w:r>
+      <w:proofErr w:type="spellEnd"/>
+      <w:r>
+        <w:rPr>
+          <w:sz w:val="24"/>
+          <w:szCs w:val="24"/>
+        </w:rPr>
+        <w:t xml:space="preserve"> file </w:t>
       </w:r>
     </w:p>
     <w:p>
@@ -755,7 +819,23 @@
           <w:sz w:val="24"/>
           <w:szCs w:val="24"/>
         </w:rPr>
-        <w:t>and is able to save to the database</w:t>
+        <w:t xml:space="preserve">and </w:t>
+      </w:r>
+      <w:proofErr w:type="gramStart"/>
+      <w:r>
+        <w:rPr>
+          <w:sz w:val="24"/>
+          <w:szCs w:val="24"/>
+        </w:rPr>
+        <w:t>is able to</w:t>
+      </w:r>
+      <w:proofErr w:type="gramEnd"/>
+      <w:r>
+        <w:rPr>
+          <w:sz w:val="24"/>
+          <w:szCs w:val="24"/>
+        </w:rPr>
+        <w:t xml:space="preserve"> save to the database</w:t>
       </w:r>
     </w:p>
     <w:p>
@@ -933,7 +1013,23 @@
           <w:sz w:val="24"/>
           <w:szCs w:val="24"/>
         </w:rPr>
-        <w:t>Learned more gsp/groovy language</w:t>
+        <w:t xml:space="preserve">Learned more </w:t>
+      </w:r>
+      <w:proofErr w:type="spellStart"/>
+      <w:r>
+        <w:rPr>
+          <w:sz w:val="24"/>
+          <w:szCs w:val="24"/>
+        </w:rPr>
+        <w:t>gsp</w:t>
+      </w:r>
+      <w:proofErr w:type="spellEnd"/>
+      <w:r>
+        <w:rPr>
+          <w:sz w:val="24"/>
+          <w:szCs w:val="24"/>
+        </w:rPr>
+        <w:t>/groovy language</w:t>
       </w:r>
     </w:p>
     <w:p>
@@ -1033,7 +1129,23 @@
           <w:sz w:val="24"/>
           <w:szCs w:val="24"/>
         </w:rPr>
-        <w:t>Make sure project is able to launch after pulling from github</w:t>
+        <w:t xml:space="preserve">Make sure project </w:t>
+      </w:r>
+      <w:proofErr w:type="gramStart"/>
+      <w:r>
+        <w:rPr>
+          <w:sz w:val="24"/>
+          <w:szCs w:val="24"/>
+        </w:rPr>
+        <w:t>is able to</w:t>
+      </w:r>
+      <w:proofErr w:type="gramEnd"/>
+      <w:r>
+        <w:rPr>
+          <w:sz w:val="24"/>
+          <w:szCs w:val="24"/>
+        </w:rPr>
+        <w:t xml:space="preserve"> launch after pulling from github</w:t>
       </w:r>
     </w:p>
     <w:p>
@@ -1218,8 +1330,17 @@
           <w:sz w:val="24"/>
           <w:szCs w:val="24"/>
         </w:rPr>
-        <w:t>Learning proper source documentation for grails, groovy and gsp</w:t>
-      </w:r>
+        <w:t xml:space="preserve">Learning proper source documentation for grails, groovy and </w:t>
+      </w:r>
+      <w:proofErr w:type="spellStart"/>
+      <w:r>
+        <w:rPr>
+          <w:sz w:val="24"/>
+          <w:szCs w:val="24"/>
+        </w:rPr>
+        <w:t>gsp</w:t>
+      </w:r>
+      <w:proofErr w:type="spellEnd"/>
     </w:p>
     <w:p>
       <w:pPr>
@@ -1378,6 +1499,444 @@
         </w:rPr>
         <w:lastRenderedPageBreak/>
         <w:t>Updated README file</w:t>
+      </w:r>
+    </w:p>
+    <w:p>
+      <w:pPr>
+        <w:rPr>
+          <w:sz w:val="24"/>
+          <w:szCs w:val="24"/>
+        </w:rPr>
+      </w:pPr>
+    </w:p>
+    <w:p>
+      <w:pPr>
+        <w:rPr>
+          <w:sz w:val="24"/>
+          <w:szCs w:val="24"/>
+        </w:rPr>
+      </w:pPr>
+      <w:r>
+        <w:rPr>
+          <w:sz w:val="24"/>
+          <w:szCs w:val="24"/>
+        </w:rPr>
+        <w:t>Jan 1</w:t>
+      </w:r>
+      <w:r>
+        <w:rPr>
+          <w:sz w:val="24"/>
+          <w:szCs w:val="24"/>
+          <w:vertAlign w:val="superscript"/>
+        </w:rPr>
+        <w:t>st</w:t>
+      </w:r>
+      <w:r>
+        <w:rPr>
+          <w:sz w:val="24"/>
+          <w:szCs w:val="24"/>
+        </w:rPr>
+        <w:t>/2021:</w:t>
+      </w:r>
+    </w:p>
+    <w:p>
+      <w:pPr>
+        <w:pStyle w:val="ListParagraph"/>
+        <w:numPr>
+          <w:ilvl w:val="0"/>
+          <w:numId w:val="1"/>
+        </w:numPr>
+        <w:rPr>
+          <w:sz w:val="24"/>
+          <w:szCs w:val="24"/>
+        </w:rPr>
+      </w:pPr>
+      <w:r>
+        <w:rPr>
+          <w:sz w:val="24"/>
+          <w:szCs w:val="24"/>
+        </w:rPr>
+        <w:t>Researched on HTML UI</w:t>
+      </w:r>
+    </w:p>
+    <w:p>
+      <w:pPr>
+        <w:pStyle w:val="ListParagraph"/>
+        <w:numPr>
+          <w:ilvl w:val="0"/>
+          <w:numId w:val="1"/>
+        </w:numPr>
+        <w:rPr>
+          <w:sz w:val="24"/>
+          <w:szCs w:val="24"/>
+        </w:rPr>
+      </w:pPr>
+      <w:r>
+        <w:rPr>
+          <w:sz w:val="24"/>
+          <w:szCs w:val="24"/>
+        </w:rPr>
+        <w:t xml:space="preserve">Looked up the 10 most popular </w:t>
+      </w:r>
+      <w:proofErr w:type="gramStart"/>
+      <w:r>
+        <w:rPr>
+          <w:sz w:val="24"/>
+          <w:szCs w:val="24"/>
+        </w:rPr>
+        <w:t>open source</w:t>
+      </w:r>
+      <w:proofErr w:type="gramEnd"/>
+      <w:r>
+        <w:rPr>
+          <w:sz w:val="24"/>
+          <w:szCs w:val="24"/>
+        </w:rPr>
+        <w:t xml:space="preserve"> front-end UI Web UI Kits</w:t>
+      </w:r>
+    </w:p>
+    <w:p>
+      <w:pPr>
+        <w:pStyle w:val="ListParagraph"/>
+        <w:numPr>
+          <w:ilvl w:val="1"/>
+          <w:numId w:val="1"/>
+        </w:numPr>
+        <w:rPr>
+          <w:sz w:val="24"/>
+          <w:szCs w:val="24"/>
+        </w:rPr>
+      </w:pPr>
+      <w:hyperlink r:id="rId5" w:history="1">
+        <w:r>
+          <w:rPr>
+            <w:rStyle w:val="Hyperlink"/>
+            <w:sz w:val="24"/>
+            <w:szCs w:val="24"/>
+          </w:rPr>
+          <w:t>https://speckyboy.com/open-source-front-end-ui-kits/</w:t>
+        </w:r>
+      </w:hyperlink>
+      <w:r>
+        <w:rPr>
+          <w:sz w:val="24"/>
+          <w:szCs w:val="24"/>
+        </w:rPr>
+        <w:t xml:space="preserve"> </w:t>
+      </w:r>
+    </w:p>
+    <w:p>
+      <w:pPr>
+        <w:pStyle w:val="ListParagraph"/>
+        <w:numPr>
+          <w:ilvl w:val="1"/>
+          <w:numId w:val="1"/>
+        </w:numPr>
+        <w:rPr>
+          <w:sz w:val="24"/>
+          <w:szCs w:val="24"/>
+        </w:rPr>
+      </w:pPr>
+      <w:hyperlink r:id="rId6" w:history="1">
+        <w:r>
+          <w:rPr>
+            <w:rStyle w:val="Hyperlink"/>
+            <w:sz w:val="24"/>
+            <w:szCs w:val="24"/>
+          </w:rPr>
+          <w:t>https://opensource.com/article/20/4/open-source-css-frameworks</w:t>
+        </w:r>
+      </w:hyperlink>
+      <w:r>
+        <w:rPr>
+          <w:sz w:val="24"/>
+          <w:szCs w:val="24"/>
+        </w:rPr>
+        <w:t xml:space="preserve"> </w:t>
+      </w:r>
+    </w:p>
+    <w:p>
+      <w:pPr>
+        <w:pStyle w:val="ListParagraph"/>
+        <w:numPr>
+          <w:ilvl w:val="0"/>
+          <w:numId w:val="1"/>
+        </w:numPr>
+        <w:rPr>
+          <w:sz w:val="24"/>
+          <w:szCs w:val="24"/>
+        </w:rPr>
+      </w:pPr>
+      <w:r>
+        <w:rPr>
+          <w:sz w:val="24"/>
+          <w:szCs w:val="24"/>
+        </w:rPr>
+        <w:t xml:space="preserve">The open sources that I had </w:t>
+      </w:r>
+      <w:proofErr w:type="gramStart"/>
+      <w:r>
+        <w:rPr>
+          <w:sz w:val="24"/>
+          <w:szCs w:val="24"/>
+        </w:rPr>
+        <w:t>looked into</w:t>
+      </w:r>
+      <w:proofErr w:type="gramEnd"/>
+      <w:r>
+        <w:rPr>
+          <w:sz w:val="24"/>
+          <w:szCs w:val="24"/>
+        </w:rPr>
+        <w:t xml:space="preserve"> were based on the sources provided on the links above</w:t>
+      </w:r>
+    </w:p>
+    <w:p>
+      <w:pPr>
+        <w:pStyle w:val="ListParagraph"/>
+        <w:numPr>
+          <w:ilvl w:val="1"/>
+          <w:numId w:val="1"/>
+        </w:numPr>
+        <w:rPr>
+          <w:sz w:val="24"/>
+          <w:szCs w:val="24"/>
+        </w:rPr>
+      </w:pPr>
+      <w:hyperlink r:id="rId7" w:history="1">
+        <w:r>
+          <w:rPr>
+            <w:rStyle w:val="Hyperlink"/>
+            <w:sz w:val="24"/>
+            <w:szCs w:val="24"/>
+          </w:rPr>
+          <w:t>https://get.foundation/</w:t>
+        </w:r>
+      </w:hyperlink>
+    </w:p>
+    <w:p>
+      <w:pPr>
+        <w:pStyle w:val="ListParagraph"/>
+        <w:numPr>
+          <w:ilvl w:val="1"/>
+          <w:numId w:val="1"/>
+        </w:numPr>
+        <w:rPr>
+          <w:sz w:val="24"/>
+          <w:szCs w:val="24"/>
+        </w:rPr>
+      </w:pPr>
+      <w:hyperlink r:id="rId8" w:history="1">
+        <w:r>
+          <w:rPr>
+            <w:rStyle w:val="Hyperlink"/>
+            <w:sz w:val="24"/>
+            <w:szCs w:val="24"/>
+          </w:rPr>
+          <w:t>https://getbootstrap.com/</w:t>
+        </w:r>
+      </w:hyperlink>
+    </w:p>
+    <w:p>
+      <w:pPr>
+        <w:pStyle w:val="ListParagraph"/>
+        <w:numPr>
+          <w:ilvl w:val="1"/>
+          <w:numId w:val="1"/>
+        </w:numPr>
+        <w:rPr>
+          <w:sz w:val="24"/>
+          <w:szCs w:val="24"/>
+        </w:rPr>
+      </w:pPr>
+      <w:hyperlink r:id="rId9" w:history="1">
+        <w:r>
+          <w:rPr>
+            <w:rStyle w:val="Hyperlink"/>
+            <w:sz w:val="24"/>
+            <w:szCs w:val="24"/>
+          </w:rPr>
+          <w:t>http://getskeleton.com/</w:t>
+        </w:r>
+      </w:hyperlink>
+      <w:r>
+        <w:rPr>
+          <w:sz w:val="24"/>
+          <w:szCs w:val="24"/>
+        </w:rPr>
+        <w:t xml:space="preserve"> </w:t>
+      </w:r>
+    </w:p>
+    <w:p>
+      <w:pPr>
+        <w:pStyle w:val="ListParagraph"/>
+        <w:numPr>
+          <w:ilvl w:val="0"/>
+          <w:numId w:val="1"/>
+        </w:numPr>
+        <w:rPr>
+          <w:sz w:val="24"/>
+          <w:szCs w:val="24"/>
+        </w:rPr>
+      </w:pPr>
+      <w:r>
+        <w:rPr>
+          <w:sz w:val="24"/>
+          <w:szCs w:val="24"/>
+        </w:rPr>
+        <w:t xml:space="preserve">I </w:t>
+      </w:r>
+      <w:r>
+        <w:rPr>
+          <w:sz w:val="24"/>
+          <w:szCs w:val="24"/>
+        </w:rPr>
+        <w:t xml:space="preserve">had two ways that I can go </w:t>
+      </w:r>
+      <w:r>
+        <w:rPr>
+          <w:sz w:val="24"/>
+          <w:szCs w:val="24"/>
+        </w:rPr>
+        <w:t>one was to implement the one of the open sources and the second one was to create my o</w:t>
+      </w:r>
+      <w:r>
+        <w:rPr>
+          <w:sz w:val="24"/>
+          <w:szCs w:val="24"/>
+        </w:rPr>
+        <w:t>w</w:t>
+      </w:r>
+      <w:r>
+        <w:rPr>
+          <w:sz w:val="24"/>
+          <w:szCs w:val="24"/>
+        </w:rPr>
+        <w:t xml:space="preserve">n design which I would think is the user friendly using </w:t>
+      </w:r>
+      <w:proofErr w:type="spellStart"/>
+      <w:r>
+        <w:rPr>
+          <w:sz w:val="24"/>
+          <w:szCs w:val="24"/>
+        </w:rPr>
+        <w:t>css</w:t>
+      </w:r>
+      <w:proofErr w:type="spellEnd"/>
+      <w:r>
+        <w:rPr>
+          <w:sz w:val="24"/>
+          <w:szCs w:val="24"/>
+        </w:rPr>
+        <w:t xml:space="preserve"> and html </w:t>
+      </w:r>
+      <w:r>
+        <w:rPr>
+          <w:sz w:val="24"/>
+          <w:szCs w:val="24"/>
+        </w:rPr>
+        <w:t>and</w:t>
+      </w:r>
+      <w:r>
+        <w:rPr>
+          <w:sz w:val="24"/>
+          <w:szCs w:val="24"/>
+        </w:rPr>
+        <w:t xml:space="preserve"> implanting Font Awesome for icons </w:t>
+      </w:r>
+    </w:p>
+    <w:p>
+      <w:pPr>
+        <w:pStyle w:val="ListParagraph"/>
+        <w:numPr>
+          <w:ilvl w:val="0"/>
+          <w:numId w:val="1"/>
+        </w:numPr>
+        <w:rPr>
+          <w:sz w:val="24"/>
+          <w:szCs w:val="24"/>
+        </w:rPr>
+      </w:pPr>
+      <w:r>
+        <w:rPr>
+          <w:sz w:val="24"/>
+          <w:szCs w:val="24"/>
+        </w:rPr>
+        <w:t xml:space="preserve">I had also watched a </w:t>
+      </w:r>
+      <w:r>
+        <w:rPr>
+          <w:sz w:val="24"/>
+          <w:szCs w:val="24"/>
+        </w:rPr>
+        <w:t>Y</w:t>
+      </w:r>
+      <w:r>
+        <w:rPr>
+          <w:sz w:val="24"/>
+          <w:szCs w:val="24"/>
+        </w:rPr>
+        <w:t>ou</w:t>
+      </w:r>
+      <w:r>
+        <w:rPr>
+          <w:sz w:val="24"/>
+          <w:szCs w:val="24"/>
+        </w:rPr>
+        <w:t>T</w:t>
+      </w:r>
+      <w:r>
+        <w:rPr>
+          <w:sz w:val="24"/>
+          <w:szCs w:val="24"/>
+        </w:rPr>
+        <w:t xml:space="preserve">ube video on creating a simple form using </w:t>
+      </w:r>
+      <w:proofErr w:type="spellStart"/>
+      <w:r>
+        <w:rPr>
+          <w:sz w:val="24"/>
+          <w:szCs w:val="24"/>
+        </w:rPr>
+        <w:t>css</w:t>
+      </w:r>
+      <w:proofErr w:type="spellEnd"/>
+      <w:r>
+        <w:rPr>
+          <w:sz w:val="24"/>
+          <w:szCs w:val="24"/>
+        </w:rPr>
+        <w:t xml:space="preserve"> and html</w:t>
+      </w:r>
+    </w:p>
+    <w:p>
+      <w:pPr>
+        <w:pStyle w:val="ListParagraph"/>
+        <w:numPr>
+          <w:ilvl w:val="1"/>
+          <w:numId w:val="1"/>
+        </w:numPr>
+        <w:rPr>
+          <w:sz w:val="24"/>
+          <w:szCs w:val="24"/>
+        </w:rPr>
+      </w:pPr>
+      <w:hyperlink r:id="rId10" w:history="1">
+        <w:r>
+          <w:rPr>
+            <w:rStyle w:val="Hyperlink"/>
+            <w:sz w:val="24"/>
+            <w:szCs w:val="24"/>
+          </w:rPr>
+          <w:t>https://www.youtube.com/watch?v=-sMXE7E3R3M&amp;ab_channel=RaviWeb</w:t>
+        </w:r>
+      </w:hyperlink>
+      <w:r>
+        <w:rPr>
+          <w:sz w:val="24"/>
+          <w:szCs w:val="24"/>
+        </w:rPr>
+        <w:t xml:space="preserve"> </w:t>
       </w:r>
     </w:p>
     <w:p>
@@ -2125,6 +2684,29 @@
       <w:contextualSpacing/>
     </w:pPr>
   </w:style>
+  <w:style w:type="character" w:styleId="Hyperlink">
+    <w:name w:val="Hyperlink"/>
+    <w:basedOn w:val="DefaultParagraphFont"/>
+    <w:uiPriority w:val="99"/>
+    <w:unhideWhenUsed/>
+    <w:rsid w:val="008B0F7B"/>
+    <w:rPr>
+      <w:color w:val="0563C1" w:themeColor="hyperlink"/>
+      <w:u w:val="single"/>
+    </w:rPr>
+  </w:style>
+  <w:style w:type="character" w:styleId="UnresolvedMention">
+    <w:name w:val="Unresolved Mention"/>
+    <w:basedOn w:val="DefaultParagraphFont"/>
+    <w:uiPriority w:val="99"/>
+    <w:semiHidden/>
+    <w:unhideWhenUsed/>
+    <w:rsid w:val="008B0F7B"/>
+    <w:rPr>
+      <w:color w:val="605E5C"/>
+      <w:shd w:val="clear" w:color="auto" w:fill="E1DFDD"/>
+    </w:rPr>
+  </w:style>
 </w:styles>
 </file>
 

</xml_diff>

<commit_message>
Worked on design of web page/ displaying error messages and updated the DailyUpdates doc file
</commit_message>
<xml_diff>
--- a/DailyUpdates.docx
+++ b/DailyUpdates.docx
@@ -179,7 +179,21 @@
           <w:sz w:val="24"/>
           <w:szCs w:val="24"/>
         </w:rPr>
-        <w:t>TO DO FOR TOMMORW:</w:t>
+        <w:t>TO DO FOR TOM</w:t>
+      </w:r>
+      <w:r>
+        <w:rPr>
+          <w:sz w:val="24"/>
+          <w:szCs w:val="24"/>
+        </w:rPr>
+        <w:t>ORRO</w:t>
+      </w:r>
+      <w:r>
+        <w:rPr>
+          <w:sz w:val="24"/>
+          <w:szCs w:val="24"/>
+        </w:rPr>
+        <w:t>W:</w:t>
       </w:r>
     </w:p>
     <w:p>
@@ -425,7 +439,21 @@
           <w:sz w:val="24"/>
           <w:szCs w:val="24"/>
         </w:rPr>
-        <w:t>TO DO FOR TOMMORW:</w:t>
+        <w:t>TO DO FOR TOM</w:t>
+      </w:r>
+      <w:r>
+        <w:rPr>
+          <w:sz w:val="24"/>
+          <w:szCs w:val="24"/>
+        </w:rPr>
+        <w:t>ORRO</w:t>
+      </w:r>
+      <w:r>
+        <w:rPr>
+          <w:sz w:val="24"/>
+          <w:szCs w:val="24"/>
+        </w:rPr>
+        <w:t>W:</w:t>
       </w:r>
     </w:p>
     <w:p>
@@ -599,7 +627,21 @@
           <w:sz w:val="24"/>
           <w:szCs w:val="24"/>
         </w:rPr>
-        <w:t xml:space="preserve">TO DO TOMMORW: </w:t>
+        <w:t>TO DO TO</w:t>
+      </w:r>
+      <w:r>
+        <w:rPr>
+          <w:sz w:val="24"/>
+          <w:szCs w:val="24"/>
+        </w:rPr>
+        <w:t>MORRO</w:t>
+      </w:r>
+      <w:r>
+        <w:rPr>
+          <w:sz w:val="24"/>
+          <w:szCs w:val="24"/>
+        </w:rPr>
+        <w:t xml:space="preserve">W: </w:t>
       </w:r>
     </w:p>
     <w:p>
@@ -792,7 +834,21 @@
           <w:sz w:val="24"/>
           <w:szCs w:val="24"/>
         </w:rPr>
-        <w:t>TO DO TOMMORW:</w:t>
+        <w:t>TO DO TOM</w:t>
+      </w:r>
+      <w:r>
+        <w:rPr>
+          <w:sz w:val="24"/>
+          <w:szCs w:val="24"/>
+        </w:rPr>
+        <w:t>ORRO</w:t>
+      </w:r>
+      <w:r>
+        <w:rPr>
+          <w:sz w:val="24"/>
+          <w:szCs w:val="24"/>
+        </w:rPr>
+        <w:t>W:</w:t>
       </w:r>
     </w:p>
     <w:p>
@@ -1069,7 +1125,21 @@
           <w:sz w:val="24"/>
           <w:szCs w:val="24"/>
         </w:rPr>
-        <w:t>TO DO TOMMORW:</w:t>
+        <w:t>TO DO TOM</w:t>
+      </w:r>
+      <w:r>
+        <w:rPr>
+          <w:sz w:val="24"/>
+          <w:szCs w:val="24"/>
+        </w:rPr>
+        <w:t>ORRO</w:t>
+      </w:r>
+      <w:r>
+        <w:rPr>
+          <w:sz w:val="24"/>
+          <w:szCs w:val="24"/>
+        </w:rPr>
+        <w:t>W:</w:t>
       </w:r>
     </w:p>
     <w:p>
@@ -1359,7 +1429,21 @@
           <w:sz w:val="24"/>
           <w:szCs w:val="24"/>
         </w:rPr>
-        <w:t>TO DO TOMMORW:</w:t>
+        <w:t>TO DO TOM</w:t>
+      </w:r>
+      <w:r>
+        <w:rPr>
+          <w:sz w:val="24"/>
+          <w:szCs w:val="24"/>
+        </w:rPr>
+        <w:t>ORRO</w:t>
+      </w:r>
+      <w:r>
+        <w:rPr>
+          <w:sz w:val="24"/>
+          <w:szCs w:val="24"/>
+        </w:rPr>
+        <w:t>W:</w:t>
       </w:r>
     </w:p>
     <w:p>
@@ -2074,7 +2158,21 @@
           <w:sz w:val="24"/>
           <w:szCs w:val="24"/>
         </w:rPr>
-        <w:t>TO DO TOMMORW:</w:t>
+        <w:t>TO DO TO</w:t>
+      </w:r>
+      <w:r>
+        <w:rPr>
+          <w:sz w:val="24"/>
+          <w:szCs w:val="24"/>
+        </w:rPr>
+        <w:t>MORRO</w:t>
+      </w:r>
+      <w:r>
+        <w:rPr>
+          <w:sz w:val="24"/>
+          <w:szCs w:val="24"/>
+        </w:rPr>
+        <w:t>W:</w:t>
       </w:r>
     </w:p>
     <w:p>
@@ -2116,6 +2214,253 @@
         </w:rPr>
         <w:t>Continue to work on redesign of the web page</w:t>
       </w:r>
+    </w:p>
+    <w:p>
+      <w:pPr>
+        <w:rPr>
+          <w:sz w:val="24"/>
+          <w:szCs w:val="24"/>
+        </w:rPr>
+      </w:pPr>
+    </w:p>
+    <w:p>
+      <w:pPr>
+        <w:rPr>
+          <w:sz w:val="24"/>
+          <w:szCs w:val="24"/>
+        </w:rPr>
+      </w:pPr>
+      <w:r>
+        <w:rPr>
+          <w:sz w:val="24"/>
+          <w:szCs w:val="24"/>
+        </w:rPr>
+        <w:t>Jan 3</w:t>
+      </w:r>
+      <w:r>
+        <w:rPr>
+          <w:sz w:val="24"/>
+          <w:szCs w:val="24"/>
+          <w:vertAlign w:val="superscript"/>
+        </w:rPr>
+        <w:t>rd</w:t>
+      </w:r>
+      <w:r>
+        <w:rPr>
+          <w:sz w:val="24"/>
+          <w:szCs w:val="24"/>
+        </w:rPr>
+        <w:t>/2021:</w:t>
+      </w:r>
+    </w:p>
+    <w:p>
+      <w:pPr>
+        <w:pStyle w:val="ListParagraph"/>
+        <w:numPr>
+          <w:ilvl w:val="0"/>
+          <w:numId w:val="1"/>
+        </w:numPr>
+        <w:rPr>
+          <w:sz w:val="24"/>
+          <w:szCs w:val="24"/>
+        </w:rPr>
+      </w:pPr>
+      <w:r>
+        <w:rPr>
+          <w:sz w:val="24"/>
+          <w:szCs w:val="24"/>
+        </w:rPr>
+        <w:t>Worked on redesigning the web page</w:t>
+      </w:r>
+    </w:p>
+    <w:p>
+      <w:pPr>
+        <w:pStyle w:val="ListParagraph"/>
+        <w:numPr>
+          <w:ilvl w:val="0"/>
+          <w:numId w:val="1"/>
+        </w:numPr>
+        <w:rPr>
+          <w:sz w:val="24"/>
+          <w:szCs w:val="24"/>
+        </w:rPr>
+      </w:pPr>
+      <w:r>
+        <w:rPr>
+          <w:sz w:val="24"/>
+          <w:szCs w:val="24"/>
+        </w:rPr>
+        <w:t>Worked on displaying error messages</w:t>
+      </w:r>
+    </w:p>
+    <w:p>
+      <w:pPr>
+        <w:pStyle w:val="ListParagraph"/>
+        <w:numPr>
+          <w:ilvl w:val="0"/>
+          <w:numId w:val="1"/>
+        </w:numPr>
+        <w:rPr>
+          <w:sz w:val="24"/>
+          <w:szCs w:val="24"/>
+        </w:rPr>
+      </w:pPr>
+      <w:r>
+        <w:rPr>
+          <w:sz w:val="24"/>
+          <w:szCs w:val="24"/>
+        </w:rPr>
+        <w:t>Fixed to allow duplicate entry to the MYSQL database</w:t>
+      </w:r>
+    </w:p>
+    <w:p>
+      <w:pPr>
+        <w:pStyle w:val="ListParagraph"/>
+        <w:numPr>
+          <w:ilvl w:val="0"/>
+          <w:numId w:val="1"/>
+        </w:numPr>
+        <w:rPr>
+          <w:sz w:val="24"/>
+          <w:szCs w:val="24"/>
+        </w:rPr>
+      </w:pPr>
+      <w:r>
+        <w:rPr>
+          <w:sz w:val="24"/>
+          <w:szCs w:val="24"/>
+        </w:rPr>
+        <w:t xml:space="preserve">Had issues creating UI for the table </w:t>
+      </w:r>
+    </w:p>
+    <w:p>
+      <w:pPr>
+        <w:pStyle w:val="ListParagraph"/>
+        <w:numPr>
+          <w:ilvl w:val="1"/>
+          <w:numId w:val="1"/>
+        </w:numPr>
+        <w:rPr>
+          <w:sz w:val="24"/>
+          <w:szCs w:val="24"/>
+        </w:rPr>
+      </w:pPr>
+      <w:r>
+        <w:rPr>
+          <w:sz w:val="24"/>
+          <w:szCs w:val="24"/>
+        </w:rPr>
+        <w:t>Fixed the issue</w:t>
+      </w:r>
+    </w:p>
+    <w:p>
+      <w:pPr>
+        <w:pStyle w:val="ListParagraph"/>
+        <w:numPr>
+          <w:ilvl w:val="0"/>
+          <w:numId w:val="1"/>
+        </w:numPr>
+        <w:rPr>
+          <w:sz w:val="24"/>
+          <w:szCs w:val="24"/>
+        </w:rPr>
+      </w:pPr>
+      <w:r>
+        <w:rPr>
+          <w:sz w:val="24"/>
+          <w:szCs w:val="24"/>
+        </w:rPr>
+        <w:t>Made sure that it was still able to save after changing the unique key for each category was change yesterday from true to false</w:t>
+      </w:r>
+    </w:p>
+    <w:p>
+      <w:pPr>
+        <w:pStyle w:val="ListParagraph"/>
+        <w:numPr>
+          <w:ilvl w:val="0"/>
+          <w:numId w:val="1"/>
+        </w:numPr>
+        <w:rPr>
+          <w:sz w:val="24"/>
+          <w:szCs w:val="24"/>
+        </w:rPr>
+      </w:pPr>
+      <w:r>
+        <w:rPr>
+          <w:sz w:val="24"/>
+          <w:szCs w:val="24"/>
+        </w:rPr>
+        <w:lastRenderedPageBreak/>
+        <w:t>TO DO TOMORROW:</w:t>
+      </w:r>
+    </w:p>
+    <w:p>
+      <w:pPr>
+        <w:pStyle w:val="ListParagraph"/>
+        <w:numPr>
+          <w:ilvl w:val="1"/>
+          <w:numId w:val="1"/>
+        </w:numPr>
+        <w:rPr>
+          <w:sz w:val="24"/>
+          <w:szCs w:val="24"/>
+        </w:rPr>
+      </w:pPr>
+      <w:r>
+        <w:rPr>
+          <w:sz w:val="24"/>
+          <w:szCs w:val="24"/>
+        </w:rPr>
+        <w:t>Continue to work on displaying error messages</w:t>
+      </w:r>
+    </w:p>
+    <w:p>
+      <w:pPr>
+        <w:pStyle w:val="ListParagraph"/>
+        <w:numPr>
+          <w:ilvl w:val="2"/>
+          <w:numId w:val="1"/>
+        </w:numPr>
+        <w:rPr>
+          <w:sz w:val="24"/>
+          <w:szCs w:val="24"/>
+        </w:rPr>
+      </w:pPr>
+      <w:r>
+        <w:rPr>
+          <w:sz w:val="24"/>
+          <w:szCs w:val="24"/>
+        </w:rPr>
+        <w:t>Complete this by tomorrow evening</w:t>
+      </w:r>
+    </w:p>
+    <w:p>
+      <w:pPr>
+        <w:pStyle w:val="ListParagraph"/>
+        <w:numPr>
+          <w:ilvl w:val="1"/>
+          <w:numId w:val="1"/>
+        </w:numPr>
+        <w:rPr>
+          <w:sz w:val="24"/>
+          <w:szCs w:val="24"/>
+        </w:rPr>
+      </w:pPr>
+      <w:r>
+        <w:rPr>
+          <w:sz w:val="24"/>
+          <w:szCs w:val="24"/>
+        </w:rPr>
+        <w:t xml:space="preserve">Continue to work on designing the web page </w:t>
+      </w:r>
+    </w:p>
+    <w:p>
+      <w:pPr>
+        <w:rPr>
+          <w:sz w:val="24"/>
+          <w:szCs w:val="24"/>
+        </w:rPr>
+      </w:pPr>
     </w:p>
     <w:sectPr>
       <w:pgSz w:w="12240" w:h="15840"/>
@@ -2156,7 +2501,7 @@
         <w:rFonts w:ascii="Courier New" w:hAnsi="Courier New" w:cs="Courier New" w:hint="default"/>
       </w:rPr>
     </w:lvl>
-    <w:lvl w:ilvl="2" w:tplc="10090005" w:tentative="1">
+    <w:lvl w:ilvl="2" w:tplc="10090005">
       <w:start w:val="1"/>
       <w:numFmt w:val="bullet"/>
       <w:lvlText w:val=""/>

</xml_diff>

<commit_message>
Completed displaying error messages/worked on layout of webpage and updated DailyUpdates doc file
</commit_message>
<xml_diff>
--- a/DailyUpdates.docx
+++ b/DailyUpdates.docx
@@ -291,55 +291,7 @@
           <w:sz w:val="24"/>
           <w:szCs w:val="24"/>
         </w:rPr>
-        <w:t xml:space="preserve">Fixed by downgrading </w:t>
-      </w:r>
-      <w:proofErr w:type="spellStart"/>
-      <w:r>
-        <w:rPr>
-          <w:sz w:val="24"/>
-          <w:szCs w:val="24"/>
-        </w:rPr>
-        <w:t>jdk</w:t>
-      </w:r>
-      <w:proofErr w:type="spellEnd"/>
-      <w:r>
-        <w:rPr>
-          <w:sz w:val="24"/>
-          <w:szCs w:val="24"/>
-        </w:rPr>
-        <w:t xml:space="preserve"> from </w:t>
-      </w:r>
-      <w:proofErr w:type="spellStart"/>
-      <w:r>
-        <w:rPr>
-          <w:sz w:val="24"/>
-          <w:szCs w:val="24"/>
-        </w:rPr>
-        <w:t>jdk</w:t>
-      </w:r>
-      <w:proofErr w:type="spellEnd"/>
-      <w:r>
-        <w:rPr>
-          <w:sz w:val="24"/>
-          <w:szCs w:val="24"/>
-        </w:rPr>
-        <w:t xml:space="preserve"> 14 to </w:t>
-      </w:r>
-      <w:proofErr w:type="spellStart"/>
-      <w:r>
-        <w:rPr>
-          <w:sz w:val="24"/>
-          <w:szCs w:val="24"/>
-        </w:rPr>
-        <w:t>jdk</w:t>
-      </w:r>
-      <w:proofErr w:type="spellEnd"/>
-      <w:r>
-        <w:rPr>
-          <w:sz w:val="24"/>
-          <w:szCs w:val="24"/>
-        </w:rPr>
-        <w:t xml:space="preserve"> 11</w:t>
+        <w:t>Fixed by downgrading jdk from jdk 14 to jdk 11</w:t>
       </w:r>
     </w:p>
     <w:p>
@@ -493,23 +445,7 @@
           <w:sz w:val="24"/>
           <w:szCs w:val="24"/>
         </w:rPr>
-        <w:t xml:space="preserve">Finish </w:t>
-      </w:r>
-      <w:proofErr w:type="spellStart"/>
-      <w:r>
-        <w:rPr>
-          <w:sz w:val="24"/>
-          <w:szCs w:val="24"/>
-        </w:rPr>
-        <w:t>userController.groovy</w:t>
-      </w:r>
-      <w:proofErr w:type="spellEnd"/>
-      <w:r>
-        <w:rPr>
-          <w:sz w:val="24"/>
-          <w:szCs w:val="24"/>
-        </w:rPr>
-        <w:t xml:space="preserve"> file </w:t>
+        <w:t xml:space="preserve">Finish userController.groovy file </w:t>
       </w:r>
     </w:p>
     <w:p>
@@ -875,23 +811,7 @@
           <w:sz w:val="24"/>
           <w:szCs w:val="24"/>
         </w:rPr>
-        <w:t xml:space="preserve">and </w:t>
-      </w:r>
-      <w:proofErr w:type="gramStart"/>
-      <w:r>
-        <w:rPr>
-          <w:sz w:val="24"/>
-          <w:szCs w:val="24"/>
-        </w:rPr>
-        <w:t>is able to</w:t>
-      </w:r>
-      <w:proofErr w:type="gramEnd"/>
-      <w:r>
-        <w:rPr>
-          <w:sz w:val="24"/>
-          <w:szCs w:val="24"/>
-        </w:rPr>
-        <w:t xml:space="preserve"> save to the database</w:t>
+        <w:t>and is able to save to the database</w:t>
       </w:r>
     </w:p>
     <w:p>
@@ -1069,23 +989,7 @@
           <w:sz w:val="24"/>
           <w:szCs w:val="24"/>
         </w:rPr>
-        <w:t xml:space="preserve">Learned more </w:t>
-      </w:r>
-      <w:proofErr w:type="spellStart"/>
-      <w:r>
-        <w:rPr>
-          <w:sz w:val="24"/>
-          <w:szCs w:val="24"/>
-        </w:rPr>
-        <w:t>gsp</w:t>
-      </w:r>
-      <w:proofErr w:type="spellEnd"/>
-      <w:r>
-        <w:rPr>
-          <w:sz w:val="24"/>
-          <w:szCs w:val="24"/>
-        </w:rPr>
-        <w:t>/groovy language</w:t>
+        <w:t>Learned more gsp/groovy language</w:t>
       </w:r>
     </w:p>
     <w:p>
@@ -1199,23 +1103,7 @@
           <w:sz w:val="24"/>
           <w:szCs w:val="24"/>
         </w:rPr>
-        <w:t xml:space="preserve">Make sure project </w:t>
-      </w:r>
-      <w:proofErr w:type="gramStart"/>
-      <w:r>
-        <w:rPr>
-          <w:sz w:val="24"/>
-          <w:szCs w:val="24"/>
-        </w:rPr>
-        <w:t>is able to</w:t>
-      </w:r>
-      <w:proofErr w:type="gramEnd"/>
-      <w:r>
-        <w:rPr>
-          <w:sz w:val="24"/>
-          <w:szCs w:val="24"/>
-        </w:rPr>
-        <w:t xml:space="preserve"> launch after pulling from github</w:t>
+        <w:t>Make sure project is able to launch after pulling from github</w:t>
       </w:r>
     </w:p>
     <w:p>
@@ -1400,17 +1288,8 @@
           <w:sz w:val="24"/>
           <w:szCs w:val="24"/>
         </w:rPr>
-        <w:t xml:space="preserve">Learning proper source documentation for grails, groovy and </w:t>
-      </w:r>
-      <w:proofErr w:type="spellStart"/>
-      <w:r>
-        <w:rPr>
-          <w:sz w:val="24"/>
-          <w:szCs w:val="24"/>
-        </w:rPr>
-        <w:t>gsp</w:t>
-      </w:r>
-      <w:proofErr w:type="spellEnd"/>
+        <w:t>Learning proper source documentation for grails, groovy and gsp</w:t>
+      </w:r>
     </w:p>
     <w:p>
       <w:pPr>
@@ -1660,23 +1539,7 @@
           <w:sz w:val="24"/>
           <w:szCs w:val="24"/>
         </w:rPr>
-        <w:t xml:space="preserve">Looked up the 10 most popular </w:t>
-      </w:r>
-      <w:proofErr w:type="gramStart"/>
-      <w:r>
-        <w:rPr>
-          <w:sz w:val="24"/>
-          <w:szCs w:val="24"/>
-        </w:rPr>
-        <w:t>open source</w:t>
-      </w:r>
-      <w:proofErr w:type="gramEnd"/>
-      <w:r>
-        <w:rPr>
-          <w:sz w:val="24"/>
-          <w:szCs w:val="24"/>
-        </w:rPr>
-        <w:t xml:space="preserve"> front-end UI Web UI Kits</w:t>
+        <w:t>Looked up the 10 most popular open source front-end UI Web UI Kits</w:t>
       </w:r>
     </w:p>
     <w:p>
@@ -1756,23 +1619,7 @@
           <w:sz w:val="24"/>
           <w:szCs w:val="24"/>
         </w:rPr>
-        <w:t xml:space="preserve">The open sources that I had </w:t>
-      </w:r>
-      <w:proofErr w:type="gramStart"/>
-      <w:r>
-        <w:rPr>
-          <w:sz w:val="24"/>
-          <w:szCs w:val="24"/>
-        </w:rPr>
-        <w:t>looked into</w:t>
-      </w:r>
-      <w:proofErr w:type="gramEnd"/>
-      <w:r>
-        <w:rPr>
-          <w:sz w:val="24"/>
-          <w:szCs w:val="24"/>
-        </w:rPr>
-        <w:t xml:space="preserve"> were based on the sources provided on the links above</w:t>
+        <w:t>The open sources that I had looked into were based on the sources provided on the links above</w:t>
       </w:r>
     </w:p>
     <w:p>
@@ -1896,23 +1743,7 @@
           <w:sz w:val="24"/>
           <w:szCs w:val="24"/>
         </w:rPr>
-        <w:t xml:space="preserve">n design which I would think is the user friendly using </w:t>
-      </w:r>
-      <w:proofErr w:type="spellStart"/>
-      <w:r>
-        <w:rPr>
-          <w:sz w:val="24"/>
-          <w:szCs w:val="24"/>
-        </w:rPr>
-        <w:t>css</w:t>
-      </w:r>
-      <w:proofErr w:type="spellEnd"/>
-      <w:r>
-        <w:rPr>
-          <w:sz w:val="24"/>
-          <w:szCs w:val="24"/>
-        </w:rPr>
-        <w:t xml:space="preserve"> and html </w:t>
+        <w:t xml:space="preserve">n design which I would think is the user friendly using css and html </w:t>
       </w:r>
       <w:r>
         <w:rPr>
@@ -1974,23 +1805,7 @@
           <w:sz w:val="24"/>
           <w:szCs w:val="24"/>
         </w:rPr>
-        <w:t xml:space="preserve">ube video on creating a simple form using </w:t>
-      </w:r>
-      <w:proofErr w:type="spellStart"/>
-      <w:r>
-        <w:rPr>
-          <w:sz w:val="24"/>
-          <w:szCs w:val="24"/>
-        </w:rPr>
-        <w:t>css</w:t>
-      </w:r>
-      <w:proofErr w:type="spellEnd"/>
-      <w:r>
-        <w:rPr>
-          <w:sz w:val="24"/>
-          <w:szCs w:val="24"/>
-        </w:rPr>
-        <w:t xml:space="preserve"> and html</w:t>
+        <w:t>ube video on creating a simple form using css and html</w:t>
       </w:r>
     </w:p>
     <w:p>
@@ -2452,6 +2267,311 @@
           <w:szCs w:val="24"/>
         </w:rPr>
         <w:t xml:space="preserve">Continue to work on designing the web page </w:t>
+      </w:r>
+    </w:p>
+    <w:p>
+      <w:pPr>
+        <w:rPr>
+          <w:sz w:val="24"/>
+          <w:szCs w:val="24"/>
+        </w:rPr>
+      </w:pPr>
+    </w:p>
+    <w:p>
+      <w:pPr>
+        <w:rPr>
+          <w:sz w:val="24"/>
+          <w:szCs w:val="24"/>
+        </w:rPr>
+      </w:pPr>
+      <w:r>
+        <w:rPr>
+          <w:sz w:val="24"/>
+          <w:szCs w:val="24"/>
+        </w:rPr>
+        <w:t>Jan 4</w:t>
+      </w:r>
+      <w:r>
+        <w:rPr>
+          <w:sz w:val="24"/>
+          <w:szCs w:val="24"/>
+          <w:vertAlign w:val="superscript"/>
+        </w:rPr>
+        <w:t>th</w:t>
+      </w:r>
+      <w:r>
+        <w:rPr>
+          <w:sz w:val="24"/>
+          <w:szCs w:val="24"/>
+        </w:rPr>
+        <w:t>/2021:</w:t>
+      </w:r>
+    </w:p>
+    <w:p>
+      <w:pPr>
+        <w:pStyle w:val="ListParagraph"/>
+        <w:numPr>
+          <w:ilvl w:val="0"/>
+          <w:numId w:val="1"/>
+        </w:numPr>
+        <w:rPr>
+          <w:sz w:val="24"/>
+          <w:szCs w:val="24"/>
+        </w:rPr>
+      </w:pPr>
+      <w:r>
+        <w:rPr>
+          <w:sz w:val="24"/>
+          <w:szCs w:val="24"/>
+        </w:rPr>
+        <w:t xml:space="preserve">Completed displaying error messages </w:t>
+      </w:r>
+    </w:p>
+    <w:p>
+      <w:pPr>
+        <w:pStyle w:val="ListParagraph"/>
+        <w:numPr>
+          <w:ilvl w:val="0"/>
+          <w:numId w:val="1"/>
+        </w:numPr>
+        <w:rPr>
+          <w:sz w:val="24"/>
+          <w:szCs w:val="24"/>
+        </w:rPr>
+      </w:pPr>
+      <w:r>
+        <w:rPr>
+          <w:sz w:val="24"/>
+          <w:szCs w:val="24"/>
+        </w:rPr>
+        <w:t xml:space="preserve">Fixed issues not saving to database due to an error in PersonService file </w:t>
+      </w:r>
+    </w:p>
+    <w:p>
+      <w:pPr>
+        <w:pStyle w:val="ListParagraph"/>
+        <w:numPr>
+          <w:ilvl w:val="0"/>
+          <w:numId w:val="1"/>
+        </w:numPr>
+        <w:rPr>
+          <w:sz w:val="24"/>
+          <w:szCs w:val="24"/>
+        </w:rPr>
+      </w:pPr>
+      <w:r>
+        <w:rPr>
+          <w:sz w:val="24"/>
+          <w:szCs w:val="24"/>
+        </w:rPr>
+        <w:t>Fixed issues not updating list to database due to an error in PersonService file</w:t>
+      </w:r>
+    </w:p>
+    <w:p>
+      <w:pPr>
+        <w:pStyle w:val="ListParagraph"/>
+        <w:numPr>
+          <w:ilvl w:val="0"/>
+          <w:numId w:val="1"/>
+        </w:numPr>
+        <w:rPr>
+          <w:sz w:val="24"/>
+          <w:szCs w:val="24"/>
+        </w:rPr>
+      </w:pPr>
+      <w:r>
+        <w:rPr>
+          <w:sz w:val="24"/>
+          <w:szCs w:val="24"/>
+        </w:rPr>
+        <w:t xml:space="preserve">Worked on layout of the webpage </w:t>
+      </w:r>
+    </w:p>
+    <w:p>
+      <w:pPr>
+        <w:pStyle w:val="ListParagraph"/>
+        <w:numPr>
+          <w:ilvl w:val="0"/>
+          <w:numId w:val="1"/>
+        </w:numPr>
+        <w:rPr>
+          <w:sz w:val="24"/>
+          <w:szCs w:val="24"/>
+        </w:rPr>
+      </w:pPr>
+      <w:r>
+        <w:rPr>
+          <w:sz w:val="24"/>
+          <w:szCs w:val="24"/>
+        </w:rPr>
+        <w:t>Implemented icons for certain feature</w:t>
+      </w:r>
+      <w:r>
+        <w:rPr>
+          <w:sz w:val="24"/>
+          <w:szCs w:val="24"/>
+        </w:rPr>
+        <w:t xml:space="preserve"> on the webpage</w:t>
+      </w:r>
+    </w:p>
+    <w:p>
+      <w:pPr>
+        <w:pStyle w:val="ListParagraph"/>
+        <w:numPr>
+          <w:ilvl w:val="0"/>
+          <w:numId w:val="1"/>
+        </w:numPr>
+        <w:rPr>
+          <w:sz w:val="24"/>
+          <w:szCs w:val="24"/>
+        </w:rPr>
+      </w:pPr>
+      <w:r>
+        <w:rPr>
+          <w:sz w:val="24"/>
+          <w:szCs w:val="24"/>
+        </w:rPr>
+        <w:t>Made the list view, create view, edit/update view user friendly</w:t>
+      </w:r>
+    </w:p>
+    <w:p>
+      <w:pPr>
+        <w:pStyle w:val="ListParagraph"/>
+        <w:numPr>
+          <w:ilvl w:val="0"/>
+          <w:numId w:val="1"/>
+        </w:numPr>
+        <w:rPr>
+          <w:sz w:val="24"/>
+          <w:szCs w:val="24"/>
+        </w:rPr>
+      </w:pPr>
+      <w:r>
+        <w:rPr>
+          <w:sz w:val="24"/>
+          <w:szCs w:val="24"/>
+        </w:rPr>
+        <w:t>Cleaned up git repo</w:t>
+      </w:r>
+    </w:p>
+    <w:p>
+      <w:pPr>
+        <w:pStyle w:val="ListParagraph"/>
+        <w:numPr>
+          <w:ilvl w:val="1"/>
+          <w:numId w:val="1"/>
+        </w:numPr>
+        <w:rPr>
+          <w:sz w:val="24"/>
+          <w:szCs w:val="24"/>
+        </w:rPr>
+      </w:pPr>
+      <w:r>
+        <w:rPr>
+          <w:sz w:val="24"/>
+          <w:szCs w:val="24"/>
+        </w:rPr>
+        <w:t>Removed unnecessary files from the repo</w:t>
+      </w:r>
+    </w:p>
+    <w:p>
+      <w:pPr>
+        <w:pStyle w:val="ListParagraph"/>
+        <w:numPr>
+          <w:ilvl w:val="0"/>
+          <w:numId w:val="1"/>
+        </w:numPr>
+        <w:rPr>
+          <w:sz w:val="24"/>
+          <w:szCs w:val="24"/>
+        </w:rPr>
+      </w:pPr>
+      <w:r>
+        <w:rPr>
+          <w:sz w:val="24"/>
+          <w:szCs w:val="24"/>
+        </w:rPr>
+        <w:t>TO DO TOMORROW:</w:t>
+      </w:r>
+    </w:p>
+    <w:p>
+      <w:pPr>
+        <w:pStyle w:val="ListParagraph"/>
+        <w:numPr>
+          <w:ilvl w:val="1"/>
+          <w:numId w:val="1"/>
+        </w:numPr>
+        <w:rPr>
+          <w:sz w:val="24"/>
+          <w:szCs w:val="24"/>
+        </w:rPr>
+      </w:pPr>
+      <w:r>
+        <w:rPr>
+          <w:sz w:val="24"/>
+          <w:szCs w:val="24"/>
+        </w:rPr>
+        <w:t>Clean up webpage</w:t>
+      </w:r>
+    </w:p>
+    <w:p>
+      <w:pPr>
+        <w:pStyle w:val="ListParagraph"/>
+        <w:numPr>
+          <w:ilvl w:val="1"/>
+          <w:numId w:val="1"/>
+        </w:numPr>
+        <w:rPr>
+          <w:sz w:val="24"/>
+          <w:szCs w:val="24"/>
+        </w:rPr>
+      </w:pPr>
+      <w:r>
+        <w:rPr>
+          <w:sz w:val="24"/>
+          <w:szCs w:val="24"/>
+        </w:rPr>
+        <w:t xml:space="preserve">Clean up code </w:t>
+      </w:r>
+    </w:p>
+    <w:p>
+      <w:pPr>
+        <w:pStyle w:val="ListParagraph"/>
+        <w:numPr>
+          <w:ilvl w:val="1"/>
+          <w:numId w:val="1"/>
+        </w:numPr>
+        <w:rPr>
+          <w:sz w:val="24"/>
+          <w:szCs w:val="24"/>
+        </w:rPr>
+      </w:pPr>
+      <w:r>
+        <w:rPr>
+          <w:sz w:val="24"/>
+          <w:szCs w:val="24"/>
+        </w:rPr>
+        <w:t>Update READEME.md</w:t>
+      </w:r>
+    </w:p>
+    <w:p>
+      <w:pPr>
+        <w:pStyle w:val="ListParagraph"/>
+        <w:numPr>
+          <w:ilvl w:val="1"/>
+          <w:numId w:val="1"/>
+        </w:numPr>
+        <w:rPr>
+          <w:sz w:val="24"/>
+          <w:szCs w:val="24"/>
+        </w:rPr>
+      </w:pPr>
+      <w:r>
+        <w:rPr>
+          <w:sz w:val="24"/>
+          <w:szCs w:val="24"/>
+        </w:rPr>
+        <w:t>Finish documenting the project</w:t>
       </w:r>
     </w:p>
     <w:p>

</xml_diff>